<commit_message>
results for pVbExtSamp13 2cls
</commit_message>
<xml_diff>
--- a/matlab/script_run/CoSamp.docx
+++ b/matlab/script_run/CoSamp.docx
@@ -4,41 +4,42 @@
   <w:body>
     <w:tbl>
       <w:tblPr>
-        <w:tblStyle w:val="a5"/>
+        <w:tblStyle w:val="a6"/>
         <w:tblW w:w="5000" w:type="pct"/>
-        <w:jc w:val="center"/>
-        <w:tblLayout w:type="fixed"/>
         <w:tblLook w:val="04A0"/>
       </w:tblPr>
       <w:tblGrid>
-        <w:gridCol w:w="1064"/>
-        <w:gridCol w:w="2446"/>
-        <w:gridCol w:w="2269"/>
-        <w:gridCol w:w="2051"/>
-        <w:gridCol w:w="2852"/>
+        <w:gridCol w:w="1977"/>
+        <w:gridCol w:w="2759"/>
+        <w:gridCol w:w="2550"/>
+        <w:gridCol w:w="2550"/>
+        <w:gridCol w:w="2550"/>
+        <w:gridCol w:w="3228"/>
       </w:tblGrid>
       <w:tr>
         <w:trPr>
-          <w:jc w:val="center"/>
+          <w:cnfStyle w:val="100000000000"/>
         </w:trPr>
         <w:tc>
           <w:tcPr>
-            <w:tcW w:w="498" w:type="pct"/>
-          </w:tcPr>
-          <w:p>
-            <w:pPr>
-              <w:rPr>
-                <w:sz w:val="22"/>
-              </w:rPr>
-            </w:pPr>
-          </w:p>
-        </w:tc>
-        <w:tc>
-          <w:tcPr>
-            <w:tcW w:w="1145" w:type="pct"/>
-          </w:tcPr>
-          <w:p>
-            <w:pPr>
+            <w:cnfStyle w:val="001000000000"/>
+            <w:tcW w:w="485" w:type="pct"/>
+          </w:tcPr>
+          <w:p>
+            <w:pPr>
+              <w:rPr>
+                <w:sz w:val="22"/>
+              </w:rPr>
+            </w:pPr>
+          </w:p>
+        </w:tc>
+        <w:tc>
+          <w:tcPr>
+            <w:tcW w:w="913" w:type="pct"/>
+          </w:tcPr>
+          <w:p>
+            <w:pPr>
+              <w:cnfStyle w:val="100000000000"/>
               <w:rPr>
                 <w:sz w:val="22"/>
               </w:rPr>
@@ -53,13 +54,15 @@
           </w:p>
           <w:p>
             <w:pPr>
-              <w:rPr>
-                <w:sz w:val="22"/>
-              </w:rPr>
-            </w:pPr>
-          </w:p>
-          <w:p>
-            <w:pPr>
+              <w:cnfStyle w:val="100000000000"/>
+              <w:rPr>
+                <w:sz w:val="22"/>
+              </w:rPr>
+            </w:pPr>
+          </w:p>
+          <w:p>
+            <w:pPr>
+              <w:cnfStyle w:val="100000000000"/>
               <w:rPr>
                 <w:sz w:val="22"/>
               </w:rPr>
@@ -77,10 +80,109 @@
         </w:tc>
         <w:tc>
           <w:tcPr>
-            <w:tcW w:w="1062" w:type="pct"/>
-          </w:tcPr>
-          <w:p>
-            <w:pPr>
+            <w:tcW w:w="846" w:type="pct"/>
+          </w:tcPr>
+          <w:p>
+            <w:pPr>
+              <w:cnfStyle w:val="100000000000"/>
+              <w:rPr>
+                <w:sz w:val="22"/>
+              </w:rPr>
+            </w:pPr>
+            <w:r>
+              <w:rPr>
+                <w:rFonts w:hint="eastAsia"/>
+                <w:sz w:val="22"/>
+              </w:rPr>
+              <w:t>Sample Only the Instances</w:t>
+            </w:r>
+          </w:p>
+          <w:p>
+            <w:pPr>
+              <w:cnfStyle w:val="100000000000"/>
+              <w:rPr>
+                <w:sz w:val="22"/>
+              </w:rPr>
+            </w:pPr>
+          </w:p>
+          <w:p>
+            <w:pPr>
+              <w:cnfStyle w:val="100000000000"/>
+              <w:rPr>
+                <w:sz w:val="22"/>
+              </w:rPr>
+            </w:pPr>
+            <w:r>
+              <w:rPr>
+                <w:sz w:val="22"/>
+              </w:rPr>
+              <w:t>pVbExtSamp13VT</w:t>
+            </w:r>
+          </w:p>
+        </w:tc>
+        <w:tc>
+          <w:tcPr>
+            <w:tcW w:w="846" w:type="pct"/>
+          </w:tcPr>
+          <w:p>
+            <w:pPr>
+              <w:cnfStyle w:val="100000000000"/>
+              <w:rPr>
+                <w:sz w:val="22"/>
+              </w:rPr>
+            </w:pPr>
+            <w:r>
+              <w:rPr>
+                <w:rFonts w:hint="eastAsia"/>
+                <w:sz w:val="22"/>
+              </w:rPr>
+              <w:t xml:space="preserve">Sample Instance + </w:t>
+            </w:r>
+            <w:r>
+              <w:rPr>
+                <w:rFonts w:hint="eastAsia"/>
+                <w:sz w:val="22"/>
+              </w:rPr>
+              <w:t xml:space="preserve">2 </w:t>
+            </w:r>
+            <w:r>
+              <w:rPr>
+                <w:rFonts w:hint="eastAsia"/>
+                <w:sz w:val="22"/>
+              </w:rPr>
+              <w:t>Class</w:t>
+            </w:r>
+          </w:p>
+          <w:p>
+            <w:pPr>
+              <w:cnfStyle w:val="100000000000"/>
+              <w:rPr>
+                <w:sz w:val="22"/>
+              </w:rPr>
+            </w:pPr>
+          </w:p>
+          <w:p>
+            <w:pPr>
+              <w:cnfStyle w:val="100000000000"/>
+              <w:rPr>
+                <w:sz w:val="22"/>
+              </w:rPr>
+            </w:pPr>
+            <w:r>
+              <w:rPr>
+                <w:sz w:val="22"/>
+              </w:rPr>
+              <w:t>pVbExtSamp13VT</w:t>
+            </w:r>
+          </w:p>
+        </w:tc>
+        <w:tc>
+          <w:tcPr>
+            <w:tcW w:w="846" w:type="pct"/>
+          </w:tcPr>
+          <w:p>
+            <w:pPr>
+              <w:cnfStyle w:val="100000000000"/>
               <w:rPr>
                 <w:sz w:val="22"/>
               </w:rPr>
@@ -95,13 +197,15 @@
           </w:p>
           <w:p>
             <w:pPr>
-              <w:rPr>
-                <w:sz w:val="22"/>
-              </w:rPr>
-            </w:pPr>
-          </w:p>
-          <w:p>
-            <w:pPr>
+              <w:cnfStyle w:val="100000000000"/>
+              <w:rPr>
+                <w:sz w:val="22"/>
+              </w:rPr>
+            </w:pPr>
+          </w:p>
+          <w:p>
+            <w:pPr>
+              <w:cnfStyle w:val="100000000000"/>
               <w:rPr>
                 <w:sz w:val="22"/>
               </w:rPr>
@@ -116,49 +220,11 @@
         </w:tc>
         <w:tc>
           <w:tcPr>
-            <w:tcW w:w="960" w:type="pct"/>
-          </w:tcPr>
-          <w:p>
-            <w:pPr>
-              <w:rPr>
-                <w:sz w:val="22"/>
-              </w:rPr>
-            </w:pPr>
-            <w:r>
-              <w:rPr>
-                <w:rFonts w:hint="eastAsia"/>
-                <w:sz w:val="22"/>
-              </w:rPr>
-              <w:t>Sample Only the Instances</w:t>
-            </w:r>
-          </w:p>
-          <w:p>
-            <w:pPr>
-              <w:rPr>
-                <w:sz w:val="22"/>
-              </w:rPr>
-            </w:pPr>
-          </w:p>
-          <w:p>
-            <w:pPr>
-              <w:rPr>
-                <w:sz w:val="22"/>
-              </w:rPr>
-            </w:pPr>
-            <w:r>
-              <w:rPr>
-                <w:sz w:val="22"/>
-              </w:rPr>
-              <w:t>pVbExtSamp13VT</w:t>
-            </w:r>
-          </w:p>
-        </w:tc>
-        <w:tc>
-          <w:tcPr>
-            <w:tcW w:w="1335" w:type="pct"/>
-          </w:tcPr>
-          <w:p>
-            <w:pPr>
+            <w:tcW w:w="1063" w:type="pct"/>
+          </w:tcPr>
+          <w:p>
+            <w:pPr>
+              <w:cnfStyle w:val="100000000000"/>
               <w:rPr>
                 <w:sz w:val="22"/>
               </w:rPr>
@@ -173,6 +239,7 @@
           </w:p>
           <w:p>
             <w:pPr>
+              <w:cnfStyle w:val="100000000000"/>
               <w:rPr>
                 <w:sz w:val="22"/>
               </w:rPr>
@@ -186,13 +253,15 @@
           </w:p>
           <w:p>
             <w:pPr>
-              <w:rPr>
-                <w:sz w:val="22"/>
-              </w:rPr>
-            </w:pPr>
-          </w:p>
-          <w:p>
-            <w:pPr>
+              <w:cnfStyle w:val="100000000000"/>
+              <w:rPr>
+                <w:sz w:val="22"/>
+              </w:rPr>
+            </w:pPr>
+          </w:p>
+          <w:p>
+            <w:pPr>
+              <w:cnfStyle w:val="100000000000"/>
               <w:rPr>
                 <w:sz w:val="22"/>
               </w:rPr>
@@ -209,11 +278,12 @@
       </w:tr>
       <w:tr>
         <w:trPr>
-          <w:jc w:val="center"/>
+          <w:cnfStyle w:val="000000100000"/>
         </w:trPr>
         <w:tc>
           <w:tcPr>
-            <w:tcW w:w="498" w:type="pct"/>
+            <w:cnfStyle w:val="001000000000"/>
+            <w:tcW w:w="485" w:type="pct"/>
           </w:tcPr>
           <w:p>
             <w:pPr>
@@ -240,6 +310,7 @@
           <w:p>
             <w:pPr>
               <w:rPr>
+                <w:rFonts w:hint="eastAsia"/>
                 <w:sz w:val="22"/>
               </w:rPr>
             </w:pPr>
@@ -260,13 +331,28 @@
               <w:t xml:space="preserve"> = 0.2</w:t>
             </w:r>
           </w:p>
-        </w:tc>
-        <w:tc>
-          <w:tcPr>
-            <w:tcW w:w="1145" w:type="pct"/>
-          </w:tcPr>
-          <w:p>
-            <w:pPr>
+          <w:p>
+            <w:pPr>
+              <w:rPr>
+                <w:sz w:val="22"/>
+              </w:rPr>
+            </w:pPr>
+            <w:r>
+              <w:rPr>
+                <w:rFonts w:hint="eastAsia"/>
+                <w:sz w:val="22"/>
+              </w:rPr>
+              <w:t>T = 5000</w:t>
+            </w:r>
+          </w:p>
+        </w:tc>
+        <w:tc>
+          <w:tcPr>
+            <w:tcW w:w="913" w:type="pct"/>
+          </w:tcPr>
+          <w:p>
+            <w:pPr>
+              <w:cnfStyle w:val="000000100000"/>
               <w:rPr>
                 <w:sz w:val="22"/>
               </w:rPr>
@@ -307,10 +393,11 @@
         </w:tc>
         <w:tc>
           <w:tcPr>
-            <w:tcW w:w="1062" w:type="pct"/>
-          </w:tcPr>
-          <w:p>
-            <w:pPr>
+            <w:tcW w:w="846" w:type="pct"/>
+          </w:tcPr>
+          <w:p>
+            <w:pPr>
+              <w:cnfStyle w:val="000000100000"/>
               <w:rPr>
                 <w:sz w:val="22"/>
               </w:rPr>
@@ -329,6 +416,112 @@
                 <w:rFonts w:hint="eastAsia"/>
                 <w:sz w:val="22"/>
               </w:rPr>
+              <w:t xml:space="preserve"> = 0.0</w:t>
+            </w:r>
+            <w:r>
+              <w:rPr>
+                <w:rFonts w:hint="eastAsia"/>
+                <w:sz w:val="22"/>
+              </w:rPr>
+              <w:t>1</w:t>
+            </w:r>
+            <w:r>
+              <w:rPr>
+                <w:rFonts w:hint="eastAsia"/>
+                <w:sz w:val="22"/>
+              </w:rPr>
+              <w:t xml:space="preserve">, </w:t>
+            </w:r>
+            <w:proofErr w:type="spellStart"/>
+            <w:r>
+              <w:rPr>
+                <w:rFonts w:hint="eastAsia"/>
+                <w:sz w:val="22"/>
+              </w:rPr>
+              <w:t>wrs</w:t>
+            </w:r>
+            <w:proofErr w:type="spellEnd"/>
+            <w:r>
+              <w:rPr>
+                <w:rFonts w:hint="eastAsia"/>
+                <w:sz w:val="22"/>
+              </w:rPr>
+              <w:t xml:space="preserve"> = 1.1</w:t>
+            </w:r>
+          </w:p>
+          <w:p>
+            <w:pPr>
+              <w:cnfStyle w:val="000000100000"/>
+              <w:rPr>
+                <w:sz w:val="22"/>
+              </w:rPr>
+            </w:pPr>
+            <w:proofErr w:type="spellStart"/>
+            <w:r>
+              <w:rPr>
+                <w:rFonts w:hint="eastAsia"/>
+                <w:sz w:val="22"/>
+              </w:rPr>
+              <w:t>rc</w:t>
+            </w:r>
+            <w:proofErr w:type="spellEnd"/>
+            <w:r>
+              <w:rPr>
+                <w:rFonts w:hint="eastAsia"/>
+                <w:sz w:val="22"/>
+              </w:rPr>
+              <w:t xml:space="preserve"> = 1.1</w:t>
+            </w:r>
+            <w:r>
+              <w:rPr>
+                <w:rFonts w:hint="eastAsia"/>
+                <w:sz w:val="22"/>
+              </w:rPr>
+              <w:t xml:space="preserve">,  </w:t>
+            </w:r>
+            <w:proofErr w:type="spellStart"/>
+            <w:r>
+              <w:rPr>
+                <w:rFonts w:hint="eastAsia"/>
+                <w:sz w:val="22"/>
+              </w:rPr>
+              <w:t>wrc</w:t>
+            </w:r>
+            <w:proofErr w:type="spellEnd"/>
+            <w:r>
+              <w:rPr>
+                <w:rFonts w:hint="eastAsia"/>
+                <w:sz w:val="22"/>
+              </w:rPr>
+              <w:t xml:space="preserve"> = 1.1</w:t>
+            </w:r>
+          </w:p>
+        </w:tc>
+        <w:tc>
+          <w:tcPr>
+            <w:tcW w:w="846" w:type="pct"/>
+          </w:tcPr>
+          <w:p>
+            <w:pPr>
+              <w:cnfStyle w:val="000000100000"/>
+              <w:rPr>
+                <w:sz w:val="22"/>
+              </w:rPr>
+            </w:pPr>
+            <w:proofErr w:type="spellStart"/>
+            <w:r>
+              <w:rPr>
+                <w:rFonts w:hint="eastAsia"/>
+                <w:sz w:val="22"/>
+              </w:rPr>
+              <w:t>rs</w:t>
+            </w:r>
+            <w:proofErr w:type="spellEnd"/>
+            <w:r>
+              <w:rPr>
+                <w:rFonts w:hint="eastAsia"/>
+                <w:sz w:val="22"/>
+              </w:rPr>
               <w:t xml:space="preserve"> = 0.05, </w:t>
             </w:r>
             <w:proofErr w:type="spellStart"/>
@@ -350,6 +543,7 @@
           </w:p>
           <w:p>
             <w:pPr>
+              <w:cnfStyle w:val="000000100000"/>
               <w:rPr>
                 <w:sz w:val="22"/>
               </w:rPr>
@@ -368,6 +562,98 @@
                 <w:rFonts w:hint="eastAsia"/>
                 <w:sz w:val="22"/>
               </w:rPr>
+              <w:t xml:space="preserve"> = 0.21</w:t>
+            </w:r>
+            <w:r>
+              <w:rPr>
+                <w:rFonts w:hint="eastAsia"/>
+                <w:sz w:val="22"/>
+              </w:rPr>
+              <w:t xml:space="preserve">,  </w:t>
+            </w:r>
+            <w:proofErr w:type="spellStart"/>
+            <w:r>
+              <w:rPr>
+                <w:rFonts w:hint="eastAsia"/>
+                <w:sz w:val="22"/>
+              </w:rPr>
+              <w:t>wrc</w:t>
+            </w:r>
+            <w:proofErr w:type="spellEnd"/>
+            <w:r>
+              <w:rPr>
+                <w:rFonts w:hint="eastAsia"/>
+                <w:sz w:val="22"/>
+              </w:rPr>
+              <w:t xml:space="preserve"> = 1.1</w:t>
+            </w:r>
+          </w:p>
+        </w:tc>
+        <w:tc>
+          <w:tcPr>
+            <w:tcW w:w="846" w:type="pct"/>
+          </w:tcPr>
+          <w:p>
+            <w:pPr>
+              <w:cnfStyle w:val="000000100000"/>
+              <w:rPr>
+                <w:sz w:val="22"/>
+              </w:rPr>
+            </w:pPr>
+            <w:proofErr w:type="spellStart"/>
+            <w:r>
+              <w:rPr>
+                <w:rFonts w:hint="eastAsia"/>
+                <w:sz w:val="22"/>
+              </w:rPr>
+              <w:t>rs</w:t>
+            </w:r>
+            <w:proofErr w:type="spellEnd"/>
+            <w:r>
+              <w:rPr>
+                <w:rFonts w:hint="eastAsia"/>
+                <w:sz w:val="22"/>
+              </w:rPr>
+              <w:t xml:space="preserve"> = 0.05, </w:t>
+            </w:r>
+            <w:proofErr w:type="spellStart"/>
+            <w:r>
+              <w:rPr>
+                <w:rFonts w:hint="eastAsia"/>
+                <w:sz w:val="22"/>
+              </w:rPr>
+              <w:t>wrs</w:t>
+            </w:r>
+            <w:proofErr w:type="spellEnd"/>
+            <w:r>
+              <w:rPr>
+                <w:rFonts w:hint="eastAsia"/>
+                <w:sz w:val="22"/>
+              </w:rPr>
+              <w:t xml:space="preserve"> = 1.1</w:t>
+            </w:r>
+          </w:p>
+          <w:p>
+            <w:pPr>
+              <w:cnfStyle w:val="000000100000"/>
+              <w:rPr>
+                <w:sz w:val="22"/>
+              </w:rPr>
+            </w:pPr>
+            <w:proofErr w:type="spellStart"/>
+            <w:r>
+              <w:rPr>
+                <w:rFonts w:hint="eastAsia"/>
+                <w:sz w:val="22"/>
+              </w:rPr>
+              <w:t>rc</w:t>
+            </w:r>
+            <w:proofErr w:type="spellEnd"/>
+            <w:r>
+              <w:rPr>
+                <w:rFonts w:hint="eastAsia"/>
+                <w:sz w:val="22"/>
+              </w:rPr>
               <w:t xml:space="preserve"> = 0.2,  </w:t>
             </w:r>
             <w:proofErr w:type="spellStart"/>
@@ -390,10 +676,11 @@
         </w:tc>
         <w:tc>
           <w:tcPr>
-            <w:tcW w:w="960" w:type="pct"/>
-          </w:tcPr>
-          <w:p>
-            <w:pPr>
+            <w:tcW w:w="1063" w:type="pct"/>
+          </w:tcPr>
+          <w:p>
+            <w:pPr>
+              <w:cnfStyle w:val="000000100000"/>
               <w:rPr>
                 <w:sz w:val="22"/>
               </w:rPr>
@@ -412,6 +699,216 @@
                 <w:rFonts w:hint="eastAsia"/>
                 <w:sz w:val="22"/>
               </w:rPr>
+              <w:t xml:space="preserve"> = 1.1, </w:t>
+            </w:r>
+            <w:proofErr w:type="spellStart"/>
+            <w:r>
+              <w:rPr>
+                <w:rFonts w:hint="eastAsia"/>
+                <w:sz w:val="22"/>
+              </w:rPr>
+              <w:t>wrs</w:t>
+            </w:r>
+            <w:proofErr w:type="spellEnd"/>
+            <w:r>
+              <w:rPr>
+                <w:rFonts w:hint="eastAsia"/>
+                <w:sz w:val="22"/>
+              </w:rPr>
+              <w:t xml:space="preserve"> = 1.1</w:t>
+            </w:r>
+          </w:p>
+          <w:p>
+            <w:pPr>
+              <w:cnfStyle w:val="000000100000"/>
+              <w:rPr>
+                <w:sz w:val="22"/>
+              </w:rPr>
+            </w:pPr>
+            <w:proofErr w:type="spellStart"/>
+            <w:r>
+              <w:rPr>
+                <w:rFonts w:hint="eastAsia"/>
+                <w:sz w:val="22"/>
+              </w:rPr>
+              <w:t>rc</w:t>
+            </w:r>
+            <w:proofErr w:type="spellEnd"/>
+            <w:r>
+              <w:rPr>
+                <w:rFonts w:hint="eastAsia"/>
+                <w:sz w:val="22"/>
+              </w:rPr>
+              <w:t xml:space="preserve"> = 1.1, </w:t>
+            </w:r>
+            <w:proofErr w:type="spellStart"/>
+            <w:r>
+              <w:rPr>
+                <w:rFonts w:hint="eastAsia"/>
+                <w:sz w:val="22"/>
+              </w:rPr>
+              <w:t>wrc</w:t>
+            </w:r>
+            <w:proofErr w:type="spellEnd"/>
+            <w:r>
+              <w:rPr>
+                <w:rFonts w:hint="eastAsia"/>
+                <w:sz w:val="22"/>
+              </w:rPr>
+              <w:t xml:space="preserve"> = 1.1</w:t>
+            </w:r>
+          </w:p>
+        </w:tc>
+      </w:tr>
+      <w:tr>
+        <w:tc>
+          <w:tcPr>
+            <w:cnfStyle w:val="001000000000"/>
+            <w:tcW w:w="485" w:type="pct"/>
+          </w:tcPr>
+          <w:p>
+            <w:pPr>
+              <w:rPr>
+                <w:sz w:val="22"/>
+              </w:rPr>
+            </w:pPr>
+            <w:proofErr w:type="spellStart"/>
+            <w:r>
+              <w:rPr>
+                <w:sz w:val="22"/>
+              </w:rPr>
+              <w:t>P</w:t>
+            </w:r>
+            <w:r>
+              <w:rPr>
+                <w:rFonts w:hint="eastAsia"/>
+                <w:sz w:val="22"/>
+              </w:rPr>
+              <w:t>endigits</w:t>
+            </w:r>
+            <w:proofErr w:type="spellEnd"/>
+          </w:p>
+          <w:p>
+            <w:pPr>
+              <w:rPr>
+                <w:rFonts w:hint="eastAsia"/>
+                <w:sz w:val="22"/>
+              </w:rPr>
+            </w:pPr>
+            <w:proofErr w:type="spellStart"/>
+            <w:r>
+              <w:rPr>
+                <w:sz w:val="22"/>
+              </w:rPr>
+              <w:t>R</w:t>
+            </w:r>
+            <w:r>
+              <w:rPr>
+                <w:rFonts w:hint="eastAsia"/>
+                <w:sz w:val="22"/>
+              </w:rPr>
+              <w:t>f</w:t>
+            </w:r>
+            <w:proofErr w:type="spellEnd"/>
+            <w:r>
+              <w:rPr>
+                <w:rFonts w:hint="eastAsia"/>
+                <w:sz w:val="22"/>
+              </w:rPr>
+              <w:t xml:space="preserve"> = 0.2</w:t>
+            </w:r>
+          </w:p>
+          <w:p>
+            <w:pPr>
+              <w:rPr>
+                <w:sz w:val="22"/>
+              </w:rPr>
+            </w:pPr>
+            <w:r>
+              <w:rPr>
+                <w:rFonts w:hint="eastAsia"/>
+                <w:sz w:val="22"/>
+              </w:rPr>
+              <w:t>T = 5000</w:t>
+            </w:r>
+          </w:p>
+        </w:tc>
+        <w:tc>
+          <w:tcPr>
+            <w:tcW w:w="913" w:type="pct"/>
+          </w:tcPr>
+          <w:p>
+            <w:pPr>
+              <w:cnfStyle w:val="000000000000"/>
+              <w:rPr>
+                <w:sz w:val="22"/>
+              </w:rPr>
+            </w:pPr>
+            <w:proofErr w:type="spellStart"/>
+            <w:r>
+              <w:rPr>
+                <w:sz w:val="22"/>
+              </w:rPr>
+              <w:t>R</w:t>
+            </w:r>
+            <w:r>
+              <w:rPr>
+                <w:rFonts w:hint="eastAsia"/>
+                <w:sz w:val="22"/>
+              </w:rPr>
+              <w:t>b</w:t>
+            </w:r>
+            <w:proofErr w:type="spellEnd"/>
+            <w:r>
+              <w:rPr>
+                <w:rFonts w:hint="eastAsia"/>
+                <w:sz w:val="22"/>
+              </w:rPr>
+              <w:t xml:space="preserve"> = 0.01, </w:t>
+            </w:r>
+            <w:proofErr w:type="spellStart"/>
+            <w:r>
+              <w:rPr>
+                <w:rFonts w:hint="eastAsia"/>
+                <w:sz w:val="22"/>
+              </w:rPr>
+              <w:t>wrb</w:t>
+            </w:r>
+            <w:proofErr w:type="spellEnd"/>
+            <w:r>
+              <w:rPr>
+                <w:rFonts w:hint="eastAsia"/>
+                <w:sz w:val="22"/>
+              </w:rPr>
+              <w:t xml:space="preserve"> = 1.1</w:t>
+            </w:r>
+          </w:p>
+        </w:tc>
+        <w:tc>
+          <w:tcPr>
+            <w:tcW w:w="846" w:type="pct"/>
+          </w:tcPr>
+          <w:p>
+            <w:pPr>
+              <w:cnfStyle w:val="000000000000"/>
+              <w:rPr>
+                <w:sz w:val="22"/>
+              </w:rPr>
+            </w:pPr>
+            <w:proofErr w:type="spellStart"/>
+            <w:r>
+              <w:rPr>
+                <w:rFonts w:hint="eastAsia"/>
+                <w:sz w:val="22"/>
+              </w:rPr>
+              <w:t>rs</w:t>
+            </w:r>
+            <w:proofErr w:type="spellEnd"/>
+            <w:r>
+              <w:rPr>
+                <w:rFonts w:hint="eastAsia"/>
+                <w:sz w:val="22"/>
+              </w:rPr>
               <w:t xml:space="preserve"> = 0.0</w:t>
             </w:r>
             <w:r>
@@ -447,6 +944,7 @@
           </w:p>
           <w:p>
             <w:pPr>
+              <w:cnfStyle w:val="000000000000"/>
               <w:rPr>
                 <w:sz w:val="22"/>
               </w:rPr>
@@ -494,10 +992,11 @@
         </w:tc>
         <w:tc>
           <w:tcPr>
-            <w:tcW w:w="1335" w:type="pct"/>
-          </w:tcPr>
-          <w:p>
-            <w:pPr>
+            <w:tcW w:w="846" w:type="pct"/>
+          </w:tcPr>
+          <w:p>
+            <w:pPr>
+              <w:cnfStyle w:val="000000000000"/>
               <w:rPr>
                 <w:sz w:val="22"/>
               </w:rPr>
@@ -516,6 +1015,183 @@
                 <w:rFonts w:hint="eastAsia"/>
                 <w:sz w:val="22"/>
               </w:rPr>
+              <w:t xml:space="preserve"> = 0.05, </w:t>
+            </w:r>
+            <w:proofErr w:type="spellStart"/>
+            <w:r>
+              <w:rPr>
+                <w:rFonts w:hint="eastAsia"/>
+                <w:sz w:val="22"/>
+              </w:rPr>
+              <w:t>wrs</w:t>
+            </w:r>
+            <w:proofErr w:type="spellEnd"/>
+            <w:r>
+              <w:rPr>
+                <w:rFonts w:hint="eastAsia"/>
+                <w:sz w:val="22"/>
+              </w:rPr>
+              <w:t xml:space="preserve"> = 1.1</w:t>
+            </w:r>
+          </w:p>
+          <w:p>
+            <w:pPr>
+              <w:cnfStyle w:val="000000000000"/>
+              <w:rPr>
+                <w:sz w:val="22"/>
+              </w:rPr>
+            </w:pPr>
+            <w:proofErr w:type="spellStart"/>
+            <w:r>
+              <w:rPr>
+                <w:rFonts w:hint="eastAsia"/>
+                <w:sz w:val="22"/>
+              </w:rPr>
+              <w:t>rc</w:t>
+            </w:r>
+            <w:proofErr w:type="spellEnd"/>
+            <w:r>
+              <w:rPr>
+                <w:rFonts w:hint="eastAsia"/>
+                <w:sz w:val="22"/>
+              </w:rPr>
+              <w:t xml:space="preserve"> = 0.21</w:t>
+            </w:r>
+            <w:r>
+              <w:rPr>
+                <w:rFonts w:hint="eastAsia"/>
+                <w:sz w:val="22"/>
+              </w:rPr>
+              <w:t xml:space="preserve">,  </w:t>
+            </w:r>
+            <w:proofErr w:type="spellStart"/>
+            <w:r>
+              <w:rPr>
+                <w:rFonts w:hint="eastAsia"/>
+                <w:sz w:val="22"/>
+              </w:rPr>
+              <w:t>wrc</w:t>
+            </w:r>
+            <w:proofErr w:type="spellEnd"/>
+            <w:r>
+              <w:rPr>
+                <w:rFonts w:hint="eastAsia"/>
+                <w:sz w:val="22"/>
+              </w:rPr>
+              <w:t xml:space="preserve"> = 1.1</w:t>
+            </w:r>
+          </w:p>
+        </w:tc>
+        <w:tc>
+          <w:tcPr>
+            <w:tcW w:w="846" w:type="pct"/>
+          </w:tcPr>
+          <w:p>
+            <w:pPr>
+              <w:cnfStyle w:val="000000000000"/>
+              <w:rPr>
+                <w:sz w:val="22"/>
+              </w:rPr>
+            </w:pPr>
+            <w:proofErr w:type="spellStart"/>
+            <w:r>
+              <w:rPr>
+                <w:rFonts w:hint="eastAsia"/>
+                <w:sz w:val="22"/>
+              </w:rPr>
+              <w:t>rs</w:t>
+            </w:r>
+            <w:proofErr w:type="spellEnd"/>
+            <w:r>
+              <w:rPr>
+                <w:rFonts w:hint="eastAsia"/>
+                <w:sz w:val="22"/>
+              </w:rPr>
+              <w:t xml:space="preserve"> = 0.05, </w:t>
+            </w:r>
+            <w:proofErr w:type="spellStart"/>
+            <w:r>
+              <w:rPr>
+                <w:rFonts w:hint="eastAsia"/>
+                <w:sz w:val="22"/>
+              </w:rPr>
+              <w:t>wrs</w:t>
+            </w:r>
+            <w:proofErr w:type="spellEnd"/>
+            <w:r>
+              <w:rPr>
+                <w:rFonts w:hint="eastAsia"/>
+                <w:sz w:val="22"/>
+              </w:rPr>
+              <w:t xml:space="preserve"> = 1.1</w:t>
+            </w:r>
+          </w:p>
+          <w:p>
+            <w:pPr>
+              <w:cnfStyle w:val="000000000000"/>
+              <w:rPr>
+                <w:sz w:val="22"/>
+              </w:rPr>
+            </w:pPr>
+            <w:proofErr w:type="spellStart"/>
+            <w:r>
+              <w:rPr>
+                <w:rFonts w:hint="eastAsia"/>
+                <w:sz w:val="22"/>
+              </w:rPr>
+              <w:t>rc</w:t>
+            </w:r>
+            <w:proofErr w:type="spellEnd"/>
+            <w:r>
+              <w:rPr>
+                <w:rFonts w:hint="eastAsia"/>
+                <w:sz w:val="22"/>
+              </w:rPr>
+              <w:t xml:space="preserve"> = 0.2,  </w:t>
+            </w:r>
+            <w:proofErr w:type="spellStart"/>
+            <w:r>
+              <w:rPr>
+                <w:rFonts w:hint="eastAsia"/>
+                <w:sz w:val="22"/>
+              </w:rPr>
+              <w:t>wrc</w:t>
+            </w:r>
+            <w:proofErr w:type="spellEnd"/>
+            <w:r>
+              <w:rPr>
+                <w:rFonts w:hint="eastAsia"/>
+                <w:sz w:val="22"/>
+              </w:rPr>
+              <w:t xml:space="preserve"> = 1.1</w:t>
+            </w:r>
+          </w:p>
+        </w:tc>
+        <w:tc>
+          <w:tcPr>
+            <w:tcW w:w="1063" w:type="pct"/>
+          </w:tcPr>
+          <w:p>
+            <w:pPr>
+              <w:cnfStyle w:val="000000000000"/>
+              <w:rPr>
+                <w:sz w:val="22"/>
+              </w:rPr>
+            </w:pPr>
+            <w:proofErr w:type="spellStart"/>
+            <w:r>
+              <w:rPr>
+                <w:rFonts w:hint="eastAsia"/>
+                <w:sz w:val="22"/>
+              </w:rPr>
+              <w:t>rs</w:t>
+            </w:r>
+            <w:proofErr w:type="spellEnd"/>
+            <w:r>
+              <w:rPr>
+                <w:rFonts w:hint="eastAsia"/>
+                <w:sz w:val="22"/>
+              </w:rPr>
               <w:t xml:space="preserve"> = 1.1, </w:t>
             </w:r>
             <w:proofErr w:type="spellStart"/>
@@ -537,6 +1213,7 @@
           </w:p>
           <w:p>
             <w:pPr>
+              <w:cnfStyle w:val="000000000000"/>
               <w:rPr>
                 <w:sz w:val="22"/>
               </w:rPr>
@@ -578,37 +1255,39 @@
       </w:tr>
       <w:tr>
         <w:trPr>
-          <w:jc w:val="center"/>
+          <w:cnfStyle w:val="000000100000"/>
         </w:trPr>
         <w:tc>
           <w:tcPr>
-            <w:tcW w:w="498" w:type="pct"/>
-          </w:tcPr>
-          <w:p>
-            <w:pPr>
-              <w:rPr>
-                <w:sz w:val="22"/>
-              </w:rPr>
-            </w:pPr>
-            <w:proofErr w:type="spellStart"/>
-            <w:r>
-              <w:rPr>
-                <w:sz w:val="22"/>
-              </w:rPr>
-              <w:t>P</w:t>
-            </w:r>
-            <w:r>
-              <w:rPr>
-                <w:rFonts w:hint="eastAsia"/>
-                <w:sz w:val="22"/>
-              </w:rPr>
-              <w:t>endigits</w:t>
-            </w:r>
-            <w:proofErr w:type="spellEnd"/>
-          </w:p>
-          <w:p>
-            <w:pPr>
-              <w:rPr>
+            <w:cnfStyle w:val="001000000000"/>
+            <w:tcW w:w="485" w:type="pct"/>
+          </w:tcPr>
+          <w:p>
+            <w:pPr>
+              <w:rPr>
+                <w:sz w:val="22"/>
+              </w:rPr>
+            </w:pPr>
+            <w:proofErr w:type="spellStart"/>
+            <w:r>
+              <w:rPr>
+                <w:sz w:val="22"/>
+              </w:rPr>
+              <w:t>Z</w:t>
+            </w:r>
+            <w:r>
+              <w:rPr>
+                <w:rFonts w:hint="eastAsia"/>
+                <w:sz w:val="22"/>
+              </w:rPr>
+              <w:t>ipcode</w:t>
+            </w:r>
+            <w:proofErr w:type="spellEnd"/>
+          </w:p>
+          <w:p>
+            <w:pPr>
+              <w:rPr>
+                <w:rFonts w:hint="eastAsia"/>
                 <w:sz w:val="22"/>
               </w:rPr>
             </w:pPr>
@@ -632,16 +1311,529 @@
                 <w:rFonts w:hint="eastAsia"/>
                 <w:sz w:val="22"/>
               </w:rPr>
+              <w:t xml:space="preserve"> = 0.05</w:t>
+            </w:r>
+          </w:p>
+          <w:p>
+            <w:pPr>
+              <w:rPr>
+                <w:sz w:val="22"/>
+              </w:rPr>
+            </w:pPr>
+            <w:r>
+              <w:rPr>
+                <w:rFonts w:hint="eastAsia"/>
+                <w:sz w:val="22"/>
+              </w:rPr>
+              <w:t>T = 5000</w:t>
+            </w:r>
+          </w:p>
+        </w:tc>
+        <w:tc>
+          <w:tcPr>
+            <w:tcW w:w="913" w:type="pct"/>
+          </w:tcPr>
+          <w:p>
+            <w:pPr>
+              <w:cnfStyle w:val="000000100000"/>
+              <w:rPr>
+                <w:sz w:val="22"/>
+              </w:rPr>
+            </w:pPr>
+            <w:proofErr w:type="spellStart"/>
+            <w:r>
+              <w:rPr>
+                <w:sz w:val="22"/>
+              </w:rPr>
+              <w:t>R</w:t>
+            </w:r>
+            <w:r>
+              <w:rPr>
+                <w:rFonts w:hint="eastAsia"/>
+                <w:sz w:val="22"/>
+              </w:rPr>
+              <w:t>b</w:t>
+            </w:r>
+            <w:proofErr w:type="spellEnd"/>
+            <w:r>
+              <w:rPr>
+                <w:rFonts w:hint="eastAsia"/>
+                <w:sz w:val="22"/>
+              </w:rPr>
+              <w:t xml:space="preserve"> = 0.01, </w:t>
+            </w:r>
+            <w:proofErr w:type="spellStart"/>
+            <w:r>
+              <w:rPr>
+                <w:rFonts w:hint="eastAsia"/>
+                <w:sz w:val="22"/>
+              </w:rPr>
+              <w:t>wrb</w:t>
+            </w:r>
+            <w:proofErr w:type="spellEnd"/>
+            <w:r>
+              <w:rPr>
+                <w:rFonts w:hint="eastAsia"/>
+                <w:sz w:val="22"/>
+              </w:rPr>
+              <w:t xml:space="preserve"> = 1.1</w:t>
+            </w:r>
+          </w:p>
+        </w:tc>
+        <w:tc>
+          <w:tcPr>
+            <w:tcW w:w="846" w:type="pct"/>
+          </w:tcPr>
+          <w:p>
+            <w:pPr>
+              <w:cnfStyle w:val="000000100000"/>
+              <w:rPr>
+                <w:sz w:val="22"/>
+              </w:rPr>
+            </w:pPr>
+            <w:proofErr w:type="spellStart"/>
+            <w:r>
+              <w:rPr>
+                <w:rFonts w:hint="eastAsia"/>
+                <w:sz w:val="22"/>
+              </w:rPr>
+              <w:t>rs</w:t>
+            </w:r>
+            <w:proofErr w:type="spellEnd"/>
+            <w:r>
+              <w:rPr>
+                <w:rFonts w:hint="eastAsia"/>
+                <w:sz w:val="22"/>
+              </w:rPr>
+              <w:t xml:space="preserve"> = 0.0</w:t>
+            </w:r>
+            <w:r>
+              <w:rPr>
+                <w:rFonts w:hint="eastAsia"/>
+                <w:sz w:val="22"/>
+              </w:rPr>
+              <w:t>1</w:t>
+            </w:r>
+            <w:r>
+              <w:rPr>
+                <w:rFonts w:hint="eastAsia"/>
+                <w:sz w:val="22"/>
+              </w:rPr>
+              <w:t xml:space="preserve">, </w:t>
+            </w:r>
+            <w:proofErr w:type="spellStart"/>
+            <w:r>
+              <w:rPr>
+                <w:rFonts w:hint="eastAsia"/>
+                <w:sz w:val="22"/>
+              </w:rPr>
+              <w:t>wrs</w:t>
+            </w:r>
+            <w:proofErr w:type="spellEnd"/>
+            <w:r>
+              <w:rPr>
+                <w:rFonts w:hint="eastAsia"/>
+                <w:sz w:val="22"/>
+              </w:rPr>
+              <w:t xml:space="preserve"> = 1.1</w:t>
+            </w:r>
+          </w:p>
+          <w:p>
+            <w:pPr>
+              <w:cnfStyle w:val="000000100000"/>
+              <w:rPr>
+                <w:sz w:val="22"/>
+              </w:rPr>
+            </w:pPr>
+            <w:proofErr w:type="spellStart"/>
+            <w:r>
+              <w:rPr>
+                <w:rFonts w:hint="eastAsia"/>
+                <w:sz w:val="22"/>
+              </w:rPr>
+              <w:t>rc</w:t>
+            </w:r>
+            <w:proofErr w:type="spellEnd"/>
+            <w:r>
+              <w:rPr>
+                <w:rFonts w:hint="eastAsia"/>
+                <w:sz w:val="22"/>
+              </w:rPr>
+              <w:t xml:space="preserve"> = 1.1</w:t>
+            </w:r>
+            <w:r>
+              <w:rPr>
+                <w:rFonts w:hint="eastAsia"/>
+                <w:sz w:val="22"/>
+              </w:rPr>
+              <w:t xml:space="preserve">,  </w:t>
+            </w:r>
+            <w:proofErr w:type="spellStart"/>
+            <w:r>
+              <w:rPr>
+                <w:rFonts w:hint="eastAsia"/>
+                <w:sz w:val="22"/>
+              </w:rPr>
+              <w:t>wrc</w:t>
+            </w:r>
+            <w:proofErr w:type="spellEnd"/>
+            <w:r>
+              <w:rPr>
+                <w:rFonts w:hint="eastAsia"/>
+                <w:sz w:val="22"/>
+              </w:rPr>
+              <w:t xml:space="preserve"> = 1.1</w:t>
+            </w:r>
+          </w:p>
+        </w:tc>
+        <w:tc>
+          <w:tcPr>
+            <w:tcW w:w="846" w:type="pct"/>
+          </w:tcPr>
+          <w:p>
+            <w:pPr>
+              <w:cnfStyle w:val="000000100000"/>
+              <w:rPr>
+                <w:sz w:val="22"/>
+              </w:rPr>
+            </w:pPr>
+            <w:proofErr w:type="spellStart"/>
+            <w:r>
+              <w:rPr>
+                <w:rFonts w:hint="eastAsia"/>
+                <w:sz w:val="22"/>
+              </w:rPr>
+              <w:t>rs</w:t>
+            </w:r>
+            <w:proofErr w:type="spellEnd"/>
+            <w:r>
+              <w:rPr>
+                <w:rFonts w:hint="eastAsia"/>
+                <w:sz w:val="22"/>
+              </w:rPr>
+              <w:t xml:space="preserve"> = 0.05, </w:t>
+            </w:r>
+            <w:proofErr w:type="spellStart"/>
+            <w:r>
+              <w:rPr>
+                <w:rFonts w:hint="eastAsia"/>
+                <w:sz w:val="22"/>
+              </w:rPr>
+              <w:t>wrs</w:t>
+            </w:r>
+            <w:proofErr w:type="spellEnd"/>
+            <w:r>
+              <w:rPr>
+                <w:rFonts w:hint="eastAsia"/>
+                <w:sz w:val="22"/>
+              </w:rPr>
+              <w:t xml:space="preserve"> = 1.1</w:t>
+            </w:r>
+          </w:p>
+          <w:p>
+            <w:pPr>
+              <w:cnfStyle w:val="000000100000"/>
+              <w:rPr>
+                <w:sz w:val="22"/>
+              </w:rPr>
+            </w:pPr>
+            <w:proofErr w:type="spellStart"/>
+            <w:r>
+              <w:rPr>
+                <w:rFonts w:hint="eastAsia"/>
+                <w:sz w:val="22"/>
+              </w:rPr>
+              <w:t>rc</w:t>
+            </w:r>
+            <w:proofErr w:type="spellEnd"/>
+            <w:r>
+              <w:rPr>
+                <w:rFonts w:hint="eastAsia"/>
+                <w:sz w:val="22"/>
+              </w:rPr>
+              <w:t xml:space="preserve"> = 0.21</w:t>
+            </w:r>
+            <w:r>
+              <w:rPr>
+                <w:rFonts w:hint="eastAsia"/>
+                <w:sz w:val="22"/>
+              </w:rPr>
+              <w:t xml:space="preserve">,  </w:t>
+            </w:r>
+            <w:proofErr w:type="spellStart"/>
+            <w:r>
+              <w:rPr>
+                <w:rFonts w:hint="eastAsia"/>
+                <w:sz w:val="22"/>
+              </w:rPr>
+              <w:t>wrc</w:t>
+            </w:r>
+            <w:proofErr w:type="spellEnd"/>
+            <w:r>
+              <w:rPr>
+                <w:rFonts w:hint="eastAsia"/>
+                <w:sz w:val="22"/>
+              </w:rPr>
+              <w:t xml:space="preserve"> = 1.1</w:t>
+            </w:r>
+          </w:p>
+        </w:tc>
+        <w:tc>
+          <w:tcPr>
+            <w:tcW w:w="846" w:type="pct"/>
+          </w:tcPr>
+          <w:p>
+            <w:pPr>
+              <w:cnfStyle w:val="000000100000"/>
+              <w:rPr>
+                <w:sz w:val="22"/>
+              </w:rPr>
+            </w:pPr>
+            <w:proofErr w:type="spellStart"/>
+            <w:r>
+              <w:rPr>
+                <w:rFonts w:hint="eastAsia"/>
+                <w:sz w:val="22"/>
+              </w:rPr>
+              <w:t>rs</w:t>
+            </w:r>
+            <w:proofErr w:type="spellEnd"/>
+            <w:r>
+              <w:rPr>
+                <w:rFonts w:hint="eastAsia"/>
+                <w:sz w:val="22"/>
+              </w:rPr>
+              <w:t xml:space="preserve"> = 0.05, </w:t>
+            </w:r>
+            <w:proofErr w:type="spellStart"/>
+            <w:r>
+              <w:rPr>
+                <w:rFonts w:hint="eastAsia"/>
+                <w:sz w:val="22"/>
+              </w:rPr>
+              <w:t>wrs</w:t>
+            </w:r>
+            <w:proofErr w:type="spellEnd"/>
+            <w:r>
+              <w:rPr>
+                <w:rFonts w:hint="eastAsia"/>
+                <w:sz w:val="22"/>
+              </w:rPr>
+              <w:t xml:space="preserve"> = 1.1</w:t>
+            </w:r>
+          </w:p>
+          <w:p>
+            <w:pPr>
+              <w:cnfStyle w:val="000000100000"/>
+              <w:rPr>
+                <w:sz w:val="22"/>
+              </w:rPr>
+            </w:pPr>
+            <w:proofErr w:type="spellStart"/>
+            <w:r>
+              <w:rPr>
+                <w:rFonts w:hint="eastAsia"/>
+                <w:sz w:val="22"/>
+              </w:rPr>
+              <w:t>rc</w:t>
+            </w:r>
+            <w:proofErr w:type="spellEnd"/>
+            <w:r>
+              <w:rPr>
+                <w:rFonts w:hint="eastAsia"/>
+                <w:sz w:val="22"/>
+              </w:rPr>
+              <w:t xml:space="preserve"> = 0.2,  </w:t>
+            </w:r>
+            <w:proofErr w:type="spellStart"/>
+            <w:r>
+              <w:rPr>
+                <w:rFonts w:hint="eastAsia"/>
+                <w:sz w:val="22"/>
+              </w:rPr>
+              <w:t>wrc</w:t>
+            </w:r>
+            <w:proofErr w:type="spellEnd"/>
+            <w:r>
+              <w:rPr>
+                <w:rFonts w:hint="eastAsia"/>
+                <w:sz w:val="22"/>
+              </w:rPr>
+              <w:t xml:space="preserve"> = 1.1</w:t>
+            </w:r>
+          </w:p>
+        </w:tc>
+        <w:tc>
+          <w:tcPr>
+            <w:tcW w:w="1063" w:type="pct"/>
+          </w:tcPr>
+          <w:p>
+            <w:pPr>
+              <w:cnfStyle w:val="000000100000"/>
+              <w:rPr>
+                <w:sz w:val="22"/>
+              </w:rPr>
+            </w:pPr>
+            <w:proofErr w:type="spellStart"/>
+            <w:r>
+              <w:rPr>
+                <w:rFonts w:hint="eastAsia"/>
+                <w:sz w:val="22"/>
+              </w:rPr>
+              <w:t>rs</w:t>
+            </w:r>
+            <w:proofErr w:type="spellEnd"/>
+            <w:r>
+              <w:rPr>
+                <w:rFonts w:hint="eastAsia"/>
+                <w:sz w:val="22"/>
+              </w:rPr>
+              <w:t xml:space="preserve"> = 1.1, </w:t>
+            </w:r>
+            <w:proofErr w:type="spellStart"/>
+            <w:r>
+              <w:rPr>
+                <w:rFonts w:hint="eastAsia"/>
+                <w:sz w:val="22"/>
+              </w:rPr>
+              <w:t>wrs</w:t>
+            </w:r>
+            <w:proofErr w:type="spellEnd"/>
+            <w:r>
+              <w:rPr>
+                <w:rFonts w:hint="eastAsia"/>
+                <w:sz w:val="22"/>
+              </w:rPr>
+              <w:t xml:space="preserve"> = 1.1</w:t>
+            </w:r>
+          </w:p>
+          <w:p>
+            <w:pPr>
+              <w:cnfStyle w:val="000000100000"/>
+              <w:rPr>
+                <w:sz w:val="22"/>
+              </w:rPr>
+            </w:pPr>
+            <w:proofErr w:type="spellStart"/>
+            <w:r>
+              <w:rPr>
+                <w:rFonts w:hint="eastAsia"/>
+                <w:sz w:val="22"/>
+              </w:rPr>
+              <w:t>rc</w:t>
+            </w:r>
+            <w:proofErr w:type="spellEnd"/>
+            <w:r>
+              <w:rPr>
+                <w:rFonts w:hint="eastAsia"/>
+                <w:sz w:val="22"/>
+              </w:rPr>
+              <w:t xml:space="preserve"> = 1.1, </w:t>
+            </w:r>
+            <w:proofErr w:type="spellStart"/>
+            <w:r>
+              <w:rPr>
+                <w:rFonts w:hint="eastAsia"/>
+                <w:sz w:val="22"/>
+              </w:rPr>
+              <w:t>wrc</w:t>
+            </w:r>
+            <w:proofErr w:type="spellEnd"/>
+            <w:r>
+              <w:rPr>
+                <w:rFonts w:hint="eastAsia"/>
+                <w:sz w:val="22"/>
+              </w:rPr>
+              <w:t xml:space="preserve"> = 1.1</w:t>
+            </w:r>
+          </w:p>
+        </w:tc>
+      </w:tr>
+      <w:tr>
+        <w:tc>
+          <w:tcPr>
+            <w:cnfStyle w:val="001000000000"/>
+            <w:tcW w:w="485" w:type="pct"/>
+          </w:tcPr>
+          <w:p>
+            <w:pPr>
+              <w:rPr>
+                <w:sz w:val="22"/>
+              </w:rPr>
+            </w:pPr>
+            <w:r>
+              <w:rPr>
+                <w:sz w:val="22"/>
+              </w:rPr>
+              <w:t>L</w:t>
+            </w:r>
+            <w:r>
+              <w:rPr>
+                <w:rFonts w:hint="eastAsia"/>
+                <w:sz w:val="22"/>
+              </w:rPr>
+              <w:t>etter</w:t>
+            </w:r>
+            <w:r>
+              <w:rPr>
+                <w:rFonts w:hint="eastAsia"/>
+                <w:sz w:val="22"/>
+              </w:rPr>
+              <w:t>4k</w:t>
+            </w:r>
+          </w:p>
+          <w:p>
+            <w:pPr>
+              <w:rPr>
+                <w:rFonts w:hint="eastAsia"/>
+                <w:sz w:val="22"/>
+              </w:rPr>
+            </w:pPr>
+            <w:proofErr w:type="spellStart"/>
+            <w:r>
+              <w:rPr>
+                <w:sz w:val="22"/>
+              </w:rPr>
+              <w:t>R</w:t>
+            </w:r>
+            <w:r>
+              <w:rPr>
+                <w:rFonts w:hint="eastAsia"/>
+                <w:sz w:val="22"/>
+              </w:rPr>
+              <w:t>f</w:t>
+            </w:r>
+            <w:proofErr w:type="spellEnd"/>
+            <w:r>
+              <w:rPr>
+                <w:rFonts w:hint="eastAsia"/>
+                <w:sz w:val="22"/>
+              </w:rPr>
               <w:t xml:space="preserve"> = 0.2</w:t>
             </w:r>
           </w:p>
-        </w:tc>
-        <w:tc>
-          <w:tcPr>
-            <w:tcW w:w="1145" w:type="pct"/>
-          </w:tcPr>
-          <w:p>
-            <w:pPr>
+          <w:p>
+            <w:pPr>
+              <w:rPr>
+                <w:sz w:val="22"/>
+              </w:rPr>
+            </w:pPr>
+            <w:r>
+              <w:rPr>
+                <w:rFonts w:hint="eastAsia"/>
+                <w:sz w:val="22"/>
+              </w:rPr>
+              <w:t>T = 5000</w:t>
+            </w:r>
+          </w:p>
+        </w:tc>
+        <w:tc>
+          <w:tcPr>
+            <w:tcW w:w="913" w:type="pct"/>
+          </w:tcPr>
+          <w:p>
+            <w:pPr>
+              <w:cnfStyle w:val="000000000000"/>
               <w:rPr>
                 <w:sz w:val="22"/>
               </w:rPr>
@@ -688,10 +1880,11 @@
         </w:tc>
         <w:tc>
           <w:tcPr>
-            <w:tcW w:w="1062" w:type="pct"/>
-          </w:tcPr>
-          <w:p>
-            <w:pPr>
+            <w:tcW w:w="846" w:type="pct"/>
+          </w:tcPr>
+          <w:p>
+            <w:pPr>
+              <w:cnfStyle w:val="000000000000"/>
               <w:rPr>
                 <w:sz w:val="22"/>
               </w:rPr>
@@ -710,6 +1903,218 @@
                 <w:rFonts w:hint="eastAsia"/>
                 <w:sz w:val="22"/>
               </w:rPr>
+              <w:t xml:space="preserve"> = 0.0</w:t>
+            </w:r>
+            <w:r>
+              <w:rPr>
+                <w:rFonts w:hint="eastAsia"/>
+                <w:sz w:val="22"/>
+              </w:rPr>
+              <w:t>1</w:t>
+            </w:r>
+            <w:r>
+              <w:rPr>
+                <w:rFonts w:hint="eastAsia"/>
+                <w:sz w:val="22"/>
+              </w:rPr>
+              <w:t xml:space="preserve">, </w:t>
+            </w:r>
+            <w:proofErr w:type="spellStart"/>
+            <w:r>
+              <w:rPr>
+                <w:rFonts w:hint="eastAsia"/>
+                <w:sz w:val="22"/>
+              </w:rPr>
+              <w:t>wrs</w:t>
+            </w:r>
+            <w:proofErr w:type="spellEnd"/>
+            <w:r>
+              <w:rPr>
+                <w:rFonts w:hint="eastAsia"/>
+                <w:sz w:val="22"/>
+              </w:rPr>
+              <w:t xml:space="preserve"> = 1.1</w:t>
+            </w:r>
+          </w:p>
+          <w:p>
+            <w:pPr>
+              <w:cnfStyle w:val="000000000000"/>
+              <w:rPr>
+                <w:sz w:val="22"/>
+              </w:rPr>
+            </w:pPr>
+            <w:proofErr w:type="spellStart"/>
+            <w:r>
+              <w:rPr>
+                <w:rFonts w:hint="eastAsia"/>
+                <w:sz w:val="22"/>
+              </w:rPr>
+              <w:t>rc</w:t>
+            </w:r>
+            <w:proofErr w:type="spellEnd"/>
+            <w:r>
+              <w:rPr>
+                <w:rFonts w:hint="eastAsia"/>
+                <w:sz w:val="22"/>
+              </w:rPr>
+              <w:t xml:space="preserve"> = 1.1</w:t>
+            </w:r>
+            <w:r>
+              <w:rPr>
+                <w:rFonts w:hint="eastAsia"/>
+                <w:sz w:val="22"/>
+              </w:rPr>
+              <w:t xml:space="preserve">,  </w:t>
+            </w:r>
+            <w:proofErr w:type="spellStart"/>
+            <w:r>
+              <w:rPr>
+                <w:rFonts w:hint="eastAsia"/>
+                <w:sz w:val="22"/>
+              </w:rPr>
+              <w:t>wrc</w:t>
+            </w:r>
+            <w:proofErr w:type="spellEnd"/>
+            <w:r>
+              <w:rPr>
+                <w:rFonts w:hint="eastAsia"/>
+                <w:sz w:val="22"/>
+              </w:rPr>
+              <w:t xml:space="preserve"> = 1.1</w:t>
+            </w:r>
+          </w:p>
+        </w:tc>
+        <w:tc>
+          <w:tcPr>
+            <w:tcW w:w="846" w:type="pct"/>
+          </w:tcPr>
+          <w:p>
+            <w:pPr>
+              <w:cnfStyle w:val="000000000000"/>
+              <w:rPr>
+                <w:sz w:val="22"/>
+              </w:rPr>
+            </w:pPr>
+            <w:proofErr w:type="spellStart"/>
+            <w:r>
+              <w:rPr>
+                <w:rFonts w:hint="eastAsia"/>
+                <w:sz w:val="22"/>
+              </w:rPr>
+              <w:t>rs</w:t>
+            </w:r>
+            <w:proofErr w:type="spellEnd"/>
+            <w:r>
+              <w:rPr>
+                <w:rFonts w:hint="eastAsia"/>
+                <w:sz w:val="22"/>
+              </w:rPr>
+              <w:t xml:space="preserve"> = 0.</w:t>
+            </w:r>
+            <w:r>
+              <w:rPr>
+                <w:rFonts w:hint="eastAsia"/>
+                <w:sz w:val="22"/>
+              </w:rPr>
+              <w:t>13</w:t>
+            </w:r>
+            <w:r>
+              <w:rPr>
+                <w:rFonts w:hint="eastAsia"/>
+                <w:sz w:val="22"/>
+              </w:rPr>
+              <w:t xml:space="preserve">, </w:t>
+            </w:r>
+            <w:proofErr w:type="spellStart"/>
+            <w:r>
+              <w:rPr>
+                <w:rFonts w:hint="eastAsia"/>
+                <w:sz w:val="22"/>
+              </w:rPr>
+              <w:t>wrs</w:t>
+            </w:r>
+            <w:proofErr w:type="spellEnd"/>
+            <w:r>
+              <w:rPr>
+                <w:rFonts w:hint="eastAsia"/>
+                <w:sz w:val="22"/>
+              </w:rPr>
+              <w:t xml:space="preserve"> = 1.1</w:t>
+            </w:r>
+          </w:p>
+          <w:p>
+            <w:pPr>
+              <w:cnfStyle w:val="000000000000"/>
+              <w:rPr>
+                <w:sz w:val="22"/>
+              </w:rPr>
+            </w:pPr>
+            <w:proofErr w:type="spellStart"/>
+            <w:r>
+              <w:rPr>
+                <w:rFonts w:hint="eastAsia"/>
+                <w:sz w:val="22"/>
+              </w:rPr>
+              <w:t>rc</w:t>
+            </w:r>
+            <w:proofErr w:type="spellEnd"/>
+            <w:r>
+              <w:rPr>
+                <w:rFonts w:hint="eastAsia"/>
+                <w:sz w:val="22"/>
+              </w:rPr>
+              <w:t xml:space="preserve"> = 0.08</w:t>
+            </w:r>
+            <w:r>
+              <w:rPr>
+                <w:rFonts w:hint="eastAsia"/>
+                <w:sz w:val="22"/>
+              </w:rPr>
+              <w:t xml:space="preserve">,  </w:t>
+            </w:r>
+            <w:proofErr w:type="spellStart"/>
+            <w:r>
+              <w:rPr>
+                <w:rFonts w:hint="eastAsia"/>
+                <w:sz w:val="22"/>
+              </w:rPr>
+              <w:t>wrc</w:t>
+            </w:r>
+            <w:proofErr w:type="spellEnd"/>
+            <w:r>
+              <w:rPr>
+                <w:rFonts w:hint="eastAsia"/>
+                <w:sz w:val="22"/>
+              </w:rPr>
+              <w:t xml:space="preserve"> = 1.1</w:t>
+            </w:r>
+          </w:p>
+        </w:tc>
+        <w:tc>
+          <w:tcPr>
+            <w:tcW w:w="846" w:type="pct"/>
+          </w:tcPr>
+          <w:p>
+            <w:pPr>
+              <w:cnfStyle w:val="000000000000"/>
+              <w:rPr>
+                <w:sz w:val="22"/>
+              </w:rPr>
+            </w:pPr>
+            <w:proofErr w:type="spellStart"/>
+            <w:r>
+              <w:rPr>
+                <w:rFonts w:hint="eastAsia"/>
+                <w:sz w:val="22"/>
+              </w:rPr>
+              <w:t>rs</w:t>
+            </w:r>
+            <w:proofErr w:type="spellEnd"/>
+            <w:r>
+              <w:rPr>
+                <w:rFonts w:hint="eastAsia"/>
+                <w:sz w:val="22"/>
+              </w:rPr>
               <w:t xml:space="preserve"> = 0.05, </w:t>
             </w:r>
             <w:proofErr w:type="spellStart"/>
@@ -731,6 +2136,7 @@
           </w:p>
           <w:p>
             <w:pPr>
+              <w:cnfStyle w:val="000000000000"/>
               <w:rPr>
                 <w:sz w:val="22"/>
               </w:rPr>
@@ -771,10 +2177,11 @@
         </w:tc>
         <w:tc>
           <w:tcPr>
-            <w:tcW w:w="960" w:type="pct"/>
-          </w:tcPr>
-          <w:p>
-            <w:pPr>
+            <w:tcW w:w="1063" w:type="pct"/>
+          </w:tcPr>
+          <w:p>
+            <w:pPr>
+              <w:cnfStyle w:val="000000000000"/>
               <w:rPr>
                 <w:sz w:val="22"/>
               </w:rPr>
@@ -793,21 +2200,7 @@
                 <w:rFonts w:hint="eastAsia"/>
                 <w:sz w:val="22"/>
               </w:rPr>
-              <w:t xml:space="preserve"> = 0.0</w:t>
-            </w:r>
-            <w:r>
-              <w:rPr>
-                <w:rFonts w:hint="eastAsia"/>
-                <w:sz w:val="22"/>
-              </w:rPr>
-              <w:t>1</w:t>
-            </w:r>
-            <w:r>
-              <w:rPr>
-                <w:rFonts w:hint="eastAsia"/>
-                <w:sz w:val="22"/>
-              </w:rPr>
-              <w:t xml:space="preserve">, </w:t>
+              <w:t xml:space="preserve"> = 1.1, </w:t>
             </w:r>
             <w:proofErr w:type="spellStart"/>
             <w:r>
@@ -828,96 +2221,7 @@
           </w:p>
           <w:p>
             <w:pPr>
-              <w:rPr>
-                <w:sz w:val="22"/>
-              </w:rPr>
-            </w:pPr>
-            <w:proofErr w:type="spellStart"/>
-            <w:r>
-              <w:rPr>
-                <w:rFonts w:hint="eastAsia"/>
-                <w:sz w:val="22"/>
-              </w:rPr>
-              <w:t>rc</w:t>
-            </w:r>
-            <w:proofErr w:type="spellEnd"/>
-            <w:r>
-              <w:rPr>
-                <w:rFonts w:hint="eastAsia"/>
-                <w:sz w:val="22"/>
-              </w:rPr>
-              <w:t xml:space="preserve"> = 1.1</w:t>
-            </w:r>
-            <w:r>
-              <w:rPr>
-                <w:rFonts w:hint="eastAsia"/>
-                <w:sz w:val="22"/>
-              </w:rPr>
-              <w:t xml:space="preserve">,  </w:t>
-            </w:r>
-            <w:proofErr w:type="spellStart"/>
-            <w:r>
-              <w:rPr>
-                <w:rFonts w:hint="eastAsia"/>
-                <w:sz w:val="22"/>
-              </w:rPr>
-              <w:t>wrc</w:t>
-            </w:r>
-            <w:proofErr w:type="spellEnd"/>
-            <w:r>
-              <w:rPr>
-                <w:rFonts w:hint="eastAsia"/>
-                <w:sz w:val="22"/>
-              </w:rPr>
-              <w:t xml:space="preserve"> = 1.1</w:t>
-            </w:r>
-          </w:p>
-        </w:tc>
-        <w:tc>
-          <w:tcPr>
-            <w:tcW w:w="1335" w:type="pct"/>
-          </w:tcPr>
-          <w:p>
-            <w:pPr>
-              <w:rPr>
-                <w:sz w:val="22"/>
-              </w:rPr>
-            </w:pPr>
-            <w:proofErr w:type="spellStart"/>
-            <w:r>
-              <w:rPr>
-                <w:rFonts w:hint="eastAsia"/>
-                <w:sz w:val="22"/>
-              </w:rPr>
-              <w:t>rs</w:t>
-            </w:r>
-            <w:proofErr w:type="spellEnd"/>
-            <w:r>
-              <w:rPr>
-                <w:rFonts w:hint="eastAsia"/>
-                <w:sz w:val="22"/>
-              </w:rPr>
-              <w:t xml:space="preserve"> = 1.1, </w:t>
-            </w:r>
-            <w:proofErr w:type="spellStart"/>
-            <w:r>
-              <w:rPr>
-                <w:rFonts w:hint="eastAsia"/>
-                <w:sz w:val="22"/>
-              </w:rPr>
-              <w:t>wrs</w:t>
-            </w:r>
-            <w:proofErr w:type="spellEnd"/>
-            <w:r>
-              <w:rPr>
-                <w:rFonts w:hint="eastAsia"/>
-                <w:sz w:val="22"/>
-              </w:rPr>
-              <w:t xml:space="preserve"> = 1.1</w:t>
-            </w:r>
-          </w:p>
-          <w:p>
-            <w:pPr>
+              <w:cnfStyle w:val="000000000000"/>
               <w:rPr>
                 <w:sz w:val="22"/>
               </w:rPr>
@@ -959,37 +2263,40 @@
       </w:tr>
       <w:tr>
         <w:trPr>
-          <w:jc w:val="center"/>
+          <w:cnfStyle w:val="000000100000"/>
         </w:trPr>
         <w:tc>
           <w:tcPr>
-            <w:tcW w:w="498" w:type="pct"/>
-          </w:tcPr>
-          <w:p>
-            <w:pPr>
-              <w:rPr>
-                <w:sz w:val="22"/>
-              </w:rPr>
-            </w:pPr>
-            <w:proofErr w:type="spellStart"/>
-            <w:r>
-              <w:rPr>
-                <w:sz w:val="22"/>
-              </w:rPr>
-              <w:t>Z</w:t>
-            </w:r>
-            <w:r>
-              <w:rPr>
-                <w:rFonts w:hint="eastAsia"/>
-                <w:sz w:val="22"/>
-              </w:rPr>
-              <w:t>ipcode</w:t>
-            </w:r>
-            <w:proofErr w:type="spellEnd"/>
-          </w:p>
-          <w:p>
-            <w:pPr>
-              <w:rPr>
+            <w:cnfStyle w:val="001000000000"/>
+            <w:tcW w:w="485" w:type="pct"/>
+          </w:tcPr>
+          <w:p>
+            <w:pPr>
+              <w:rPr>
+                <w:rFonts w:hint="eastAsia"/>
+                <w:sz w:val="22"/>
+              </w:rPr>
+            </w:pPr>
+            <w:proofErr w:type="spellStart"/>
+            <w:r>
+              <w:rPr>
+                <w:sz w:val="22"/>
+              </w:rPr>
+              <w:t>I</w:t>
+            </w:r>
+            <w:r>
+              <w:rPr>
+                <w:rFonts w:hint="eastAsia"/>
+                <w:sz w:val="22"/>
+              </w:rPr>
+              <w:t>solet</w:t>
+            </w:r>
+            <w:proofErr w:type="spellEnd"/>
+          </w:p>
+          <w:p>
+            <w:pPr>
+              <w:rPr>
+                <w:rFonts w:hint="eastAsia"/>
                 <w:sz w:val="22"/>
               </w:rPr>
             </w:pPr>
@@ -1013,16 +2320,31 @@
                 <w:rFonts w:hint="eastAsia"/>
                 <w:sz w:val="22"/>
               </w:rPr>
-              <w:t xml:space="preserve"> = 0.05</w:t>
-            </w:r>
-          </w:p>
-        </w:tc>
-        <w:tc>
-          <w:tcPr>
-            <w:tcW w:w="1145" w:type="pct"/>
-          </w:tcPr>
-          <w:p>
-            <w:pPr>
+              <w:t xml:space="preserve"> = 0.0514</w:t>
+            </w:r>
+          </w:p>
+          <w:p>
+            <w:pPr>
+              <w:rPr>
+                <w:sz w:val="22"/>
+              </w:rPr>
+            </w:pPr>
+            <w:r>
+              <w:rPr>
+                <w:rFonts w:hint="eastAsia"/>
+                <w:sz w:val="22"/>
+              </w:rPr>
+              <w:t>T = 5000</w:t>
+            </w:r>
+          </w:p>
+        </w:tc>
+        <w:tc>
+          <w:tcPr>
+            <w:tcW w:w="913" w:type="pct"/>
+          </w:tcPr>
+          <w:p>
+            <w:pPr>
+              <w:cnfStyle w:val="000000100000"/>
               <w:rPr>
                 <w:sz w:val="22"/>
               </w:rPr>
@@ -1069,10 +2391,11 @@
         </w:tc>
         <w:tc>
           <w:tcPr>
-            <w:tcW w:w="1062" w:type="pct"/>
-          </w:tcPr>
-          <w:p>
-            <w:pPr>
+            <w:tcW w:w="846" w:type="pct"/>
+          </w:tcPr>
+          <w:p>
+            <w:pPr>
+              <w:cnfStyle w:val="000000100000"/>
               <w:rPr>
                 <w:sz w:val="22"/>
               </w:rPr>
@@ -1091,6 +2414,218 @@
                 <w:rFonts w:hint="eastAsia"/>
                 <w:sz w:val="22"/>
               </w:rPr>
+              <w:t xml:space="preserve"> = 0.0</w:t>
+            </w:r>
+            <w:r>
+              <w:rPr>
+                <w:rFonts w:hint="eastAsia"/>
+                <w:sz w:val="22"/>
+              </w:rPr>
+              <w:t>1</w:t>
+            </w:r>
+            <w:r>
+              <w:rPr>
+                <w:rFonts w:hint="eastAsia"/>
+                <w:sz w:val="22"/>
+              </w:rPr>
+              <w:t xml:space="preserve">, </w:t>
+            </w:r>
+            <w:proofErr w:type="spellStart"/>
+            <w:r>
+              <w:rPr>
+                <w:rFonts w:hint="eastAsia"/>
+                <w:sz w:val="22"/>
+              </w:rPr>
+              <w:t>wrs</w:t>
+            </w:r>
+            <w:proofErr w:type="spellEnd"/>
+            <w:r>
+              <w:rPr>
+                <w:rFonts w:hint="eastAsia"/>
+                <w:sz w:val="22"/>
+              </w:rPr>
+              <w:t xml:space="preserve"> = 1.1</w:t>
+            </w:r>
+          </w:p>
+          <w:p>
+            <w:pPr>
+              <w:cnfStyle w:val="000000100000"/>
+              <w:rPr>
+                <w:sz w:val="22"/>
+              </w:rPr>
+            </w:pPr>
+            <w:proofErr w:type="spellStart"/>
+            <w:r>
+              <w:rPr>
+                <w:rFonts w:hint="eastAsia"/>
+                <w:sz w:val="22"/>
+              </w:rPr>
+              <w:t>rc</w:t>
+            </w:r>
+            <w:proofErr w:type="spellEnd"/>
+            <w:r>
+              <w:rPr>
+                <w:rFonts w:hint="eastAsia"/>
+                <w:sz w:val="22"/>
+              </w:rPr>
+              <w:t xml:space="preserve"> = 1.1</w:t>
+            </w:r>
+            <w:r>
+              <w:rPr>
+                <w:rFonts w:hint="eastAsia"/>
+                <w:sz w:val="22"/>
+              </w:rPr>
+              <w:t xml:space="preserve">,  </w:t>
+            </w:r>
+            <w:proofErr w:type="spellStart"/>
+            <w:r>
+              <w:rPr>
+                <w:rFonts w:hint="eastAsia"/>
+                <w:sz w:val="22"/>
+              </w:rPr>
+              <w:t>wrc</w:t>
+            </w:r>
+            <w:proofErr w:type="spellEnd"/>
+            <w:r>
+              <w:rPr>
+                <w:rFonts w:hint="eastAsia"/>
+                <w:sz w:val="22"/>
+              </w:rPr>
+              <w:t xml:space="preserve"> = 1.1</w:t>
+            </w:r>
+          </w:p>
+        </w:tc>
+        <w:tc>
+          <w:tcPr>
+            <w:tcW w:w="846" w:type="pct"/>
+          </w:tcPr>
+          <w:p>
+            <w:pPr>
+              <w:cnfStyle w:val="000000100000"/>
+              <w:rPr>
+                <w:sz w:val="22"/>
+              </w:rPr>
+            </w:pPr>
+            <w:proofErr w:type="spellStart"/>
+            <w:r>
+              <w:rPr>
+                <w:rFonts w:hint="eastAsia"/>
+                <w:sz w:val="22"/>
+              </w:rPr>
+              <w:t>rs</w:t>
+            </w:r>
+            <w:proofErr w:type="spellEnd"/>
+            <w:r>
+              <w:rPr>
+                <w:rFonts w:hint="eastAsia"/>
+                <w:sz w:val="22"/>
+              </w:rPr>
+              <w:t xml:space="preserve"> = 0.</w:t>
+            </w:r>
+            <w:r>
+              <w:rPr>
+                <w:rFonts w:hint="eastAsia"/>
+                <w:sz w:val="22"/>
+              </w:rPr>
+              <w:t>13</w:t>
+            </w:r>
+            <w:r>
+              <w:rPr>
+                <w:rFonts w:hint="eastAsia"/>
+                <w:sz w:val="22"/>
+              </w:rPr>
+              <w:t xml:space="preserve">, </w:t>
+            </w:r>
+            <w:proofErr w:type="spellStart"/>
+            <w:r>
+              <w:rPr>
+                <w:rFonts w:hint="eastAsia"/>
+                <w:sz w:val="22"/>
+              </w:rPr>
+              <w:t>wrs</w:t>
+            </w:r>
+            <w:proofErr w:type="spellEnd"/>
+            <w:r>
+              <w:rPr>
+                <w:rFonts w:hint="eastAsia"/>
+                <w:sz w:val="22"/>
+              </w:rPr>
+              <w:t xml:space="preserve"> = 1.1</w:t>
+            </w:r>
+          </w:p>
+          <w:p>
+            <w:pPr>
+              <w:cnfStyle w:val="000000100000"/>
+              <w:rPr>
+                <w:sz w:val="22"/>
+              </w:rPr>
+            </w:pPr>
+            <w:proofErr w:type="spellStart"/>
+            <w:r>
+              <w:rPr>
+                <w:rFonts w:hint="eastAsia"/>
+                <w:sz w:val="22"/>
+              </w:rPr>
+              <w:t>rc</w:t>
+            </w:r>
+            <w:proofErr w:type="spellEnd"/>
+            <w:r>
+              <w:rPr>
+                <w:rFonts w:hint="eastAsia"/>
+                <w:sz w:val="22"/>
+              </w:rPr>
+              <w:t xml:space="preserve"> = 0.08</w:t>
+            </w:r>
+            <w:r>
+              <w:rPr>
+                <w:rFonts w:hint="eastAsia"/>
+                <w:sz w:val="22"/>
+              </w:rPr>
+              <w:t xml:space="preserve">,  </w:t>
+            </w:r>
+            <w:proofErr w:type="spellStart"/>
+            <w:r>
+              <w:rPr>
+                <w:rFonts w:hint="eastAsia"/>
+                <w:sz w:val="22"/>
+              </w:rPr>
+              <w:t>wrc</w:t>
+            </w:r>
+            <w:proofErr w:type="spellEnd"/>
+            <w:r>
+              <w:rPr>
+                <w:rFonts w:hint="eastAsia"/>
+                <w:sz w:val="22"/>
+              </w:rPr>
+              <w:t xml:space="preserve"> = 1.1</w:t>
+            </w:r>
+          </w:p>
+        </w:tc>
+        <w:tc>
+          <w:tcPr>
+            <w:tcW w:w="846" w:type="pct"/>
+          </w:tcPr>
+          <w:p>
+            <w:pPr>
+              <w:cnfStyle w:val="000000100000"/>
+              <w:rPr>
+                <w:sz w:val="22"/>
+              </w:rPr>
+            </w:pPr>
+            <w:proofErr w:type="spellStart"/>
+            <w:r>
+              <w:rPr>
+                <w:rFonts w:hint="eastAsia"/>
+                <w:sz w:val="22"/>
+              </w:rPr>
+              <w:t>rs</w:t>
+            </w:r>
+            <w:proofErr w:type="spellEnd"/>
+            <w:r>
+              <w:rPr>
+                <w:rFonts w:hint="eastAsia"/>
+                <w:sz w:val="22"/>
+              </w:rPr>
               <w:t xml:space="preserve"> = 0.05, </w:t>
             </w:r>
             <w:proofErr w:type="spellStart"/>
@@ -1112,6 +2647,7 @@
           </w:p>
           <w:p>
             <w:pPr>
+              <w:cnfStyle w:val="000000100000"/>
               <w:rPr>
                 <w:sz w:val="22"/>
               </w:rPr>
@@ -1152,10 +2688,11 @@
         </w:tc>
         <w:tc>
           <w:tcPr>
-            <w:tcW w:w="960" w:type="pct"/>
-          </w:tcPr>
-          <w:p>
-            <w:pPr>
+            <w:tcW w:w="1063" w:type="pct"/>
+          </w:tcPr>
+          <w:p>
+            <w:pPr>
+              <w:cnfStyle w:val="000000100000"/>
               <w:rPr>
                 <w:sz w:val="22"/>
               </w:rPr>
@@ -1174,21 +2711,7 @@
                 <w:rFonts w:hint="eastAsia"/>
                 <w:sz w:val="22"/>
               </w:rPr>
-              <w:t xml:space="preserve"> = 0.0</w:t>
-            </w:r>
-            <w:r>
-              <w:rPr>
-                <w:rFonts w:hint="eastAsia"/>
-                <w:sz w:val="22"/>
-              </w:rPr>
-              <w:t>1</w:t>
-            </w:r>
-            <w:r>
-              <w:rPr>
-                <w:rFonts w:hint="eastAsia"/>
-                <w:sz w:val="22"/>
-              </w:rPr>
-              <w:t xml:space="preserve">, </w:t>
+              <w:t xml:space="preserve"> = 1.1, </w:t>
             </w:r>
             <w:proofErr w:type="spellStart"/>
             <w:r>
@@ -1209,96 +2732,7 @@
           </w:p>
           <w:p>
             <w:pPr>
-              <w:rPr>
-                <w:sz w:val="22"/>
-              </w:rPr>
-            </w:pPr>
-            <w:proofErr w:type="spellStart"/>
-            <w:r>
-              <w:rPr>
-                <w:rFonts w:hint="eastAsia"/>
-                <w:sz w:val="22"/>
-              </w:rPr>
-              <w:t>rc</w:t>
-            </w:r>
-            <w:proofErr w:type="spellEnd"/>
-            <w:r>
-              <w:rPr>
-                <w:rFonts w:hint="eastAsia"/>
-                <w:sz w:val="22"/>
-              </w:rPr>
-              <w:t xml:space="preserve"> = 1.1</w:t>
-            </w:r>
-            <w:r>
-              <w:rPr>
-                <w:rFonts w:hint="eastAsia"/>
-                <w:sz w:val="22"/>
-              </w:rPr>
-              <w:t xml:space="preserve">,  </w:t>
-            </w:r>
-            <w:proofErr w:type="spellStart"/>
-            <w:r>
-              <w:rPr>
-                <w:rFonts w:hint="eastAsia"/>
-                <w:sz w:val="22"/>
-              </w:rPr>
-              <w:t>wrc</w:t>
-            </w:r>
-            <w:proofErr w:type="spellEnd"/>
-            <w:r>
-              <w:rPr>
-                <w:rFonts w:hint="eastAsia"/>
-                <w:sz w:val="22"/>
-              </w:rPr>
-              <w:t xml:space="preserve"> = 1.1</w:t>
-            </w:r>
-          </w:p>
-        </w:tc>
-        <w:tc>
-          <w:tcPr>
-            <w:tcW w:w="1335" w:type="pct"/>
-          </w:tcPr>
-          <w:p>
-            <w:pPr>
-              <w:rPr>
-                <w:sz w:val="22"/>
-              </w:rPr>
-            </w:pPr>
-            <w:proofErr w:type="spellStart"/>
-            <w:r>
-              <w:rPr>
-                <w:rFonts w:hint="eastAsia"/>
-                <w:sz w:val="22"/>
-              </w:rPr>
-              <w:t>rs</w:t>
-            </w:r>
-            <w:proofErr w:type="spellEnd"/>
-            <w:r>
-              <w:rPr>
-                <w:rFonts w:hint="eastAsia"/>
-                <w:sz w:val="22"/>
-              </w:rPr>
-              <w:t xml:space="preserve"> = 1.1, </w:t>
-            </w:r>
-            <w:proofErr w:type="spellStart"/>
-            <w:r>
-              <w:rPr>
-                <w:rFonts w:hint="eastAsia"/>
-                <w:sz w:val="22"/>
-              </w:rPr>
-              <w:t>wrs</w:t>
-            </w:r>
-            <w:proofErr w:type="spellEnd"/>
-            <w:r>
-              <w:rPr>
-                <w:rFonts w:hint="eastAsia"/>
-                <w:sz w:val="22"/>
-              </w:rPr>
-              <w:t xml:space="preserve"> = 1.1</w:t>
-            </w:r>
-          </w:p>
-          <w:p>
-            <w:pPr>
+              <w:cnfStyle w:val="000000100000"/>
               <w:rPr>
                 <w:sz w:val="22"/>
               </w:rPr>
@@ -1339,32 +2773,30 @@
         </w:tc>
       </w:tr>
       <w:tr>
-        <w:trPr>
-          <w:jc w:val="center"/>
-        </w:trPr>
-        <w:tc>
-          <w:tcPr>
-            <w:tcW w:w="498" w:type="pct"/>
-          </w:tcPr>
-          <w:p>
-            <w:pPr>
-              <w:rPr>
-                <w:rFonts w:hint="eastAsia"/>
-                <w:sz w:val="22"/>
-              </w:rPr>
-            </w:pPr>
-            <w:r>
-              <w:rPr>
-                <w:sz w:val="22"/>
-              </w:rPr>
-              <w:t>L</w:t>
-            </w:r>
-            <w:r>
-              <w:rPr>
-                <w:rFonts w:hint="eastAsia"/>
-                <w:sz w:val="22"/>
-              </w:rPr>
-              <w:t>etter</w:t>
+        <w:tc>
+          <w:tcPr>
+            <w:cnfStyle w:val="001000000000"/>
+            <w:tcW w:w="485" w:type="pct"/>
+          </w:tcPr>
+          <w:p>
+            <w:pPr>
+              <w:rPr>
+                <w:rFonts w:hint="eastAsia"/>
+                <w:sz w:val="22"/>
+              </w:rPr>
+            </w:pPr>
+            <w:r>
+              <w:rPr>
+                <w:sz w:val="22"/>
+              </w:rPr>
+              <w:t>T</w:t>
+            </w:r>
+            <w:r>
+              <w:rPr>
+                <w:rFonts w:hint="eastAsia"/>
+                <w:sz w:val="22"/>
+              </w:rPr>
+              <w:t>imit.mfcc.winSz11</w:t>
             </w:r>
           </w:p>
           <w:p>
@@ -1393,21 +2825,49 @@
                 <w:rFonts w:hint="eastAsia"/>
                 <w:sz w:val="22"/>
               </w:rPr>
-              <w:t xml:space="preserve"> = 0.2</w:t>
-            </w:r>
-          </w:p>
-        </w:tc>
-        <w:tc>
-          <w:tcPr>
-            <w:tcW w:w="1145" w:type="pct"/>
-          </w:tcPr>
-          <w:p>
-            <w:pPr>
-              <w:rPr>
-                <w:sz w:val="22"/>
-              </w:rPr>
-            </w:pPr>
-            <w:proofErr w:type="spellStart"/>
+              <w:t xml:space="preserve"> = </w:t>
+            </w:r>
+          </w:p>
+        </w:tc>
+        <w:tc>
+          <w:tcPr>
+            <w:tcW w:w="913" w:type="pct"/>
+          </w:tcPr>
+          <w:p>
+            <w:pPr>
+              <w:cnfStyle w:val="000000000000"/>
+              <w:rPr>
+                <w:sz w:val="22"/>
+              </w:rPr>
+            </w:pPr>
+          </w:p>
+        </w:tc>
+        <w:tc>
+          <w:tcPr>
+            <w:tcW w:w="846" w:type="pct"/>
+          </w:tcPr>
+          <w:p>
+            <w:pPr>
+              <w:cnfStyle w:val="000000000000"/>
+              <w:rPr>
+                <w:rFonts w:hint="eastAsia"/>
+                <w:sz w:val="22"/>
+              </w:rPr>
+            </w:pPr>
+          </w:p>
+        </w:tc>
+        <w:tc>
+          <w:tcPr>
+            <w:tcW w:w="846" w:type="pct"/>
+          </w:tcPr>
+          <w:p>
+            <w:pPr>
+              <w:cnfStyle w:val="000000000000"/>
+              <w:rPr>
+                <w:rFonts w:hint="eastAsia"/>
+                <w:sz w:val="22"/>
+              </w:rPr>
+            </w:pPr>
             <w:r>
               <w:rPr>
                 <w:sz w:val="22"/>
@@ -1419,59 +2879,14 @@
                 <w:rFonts w:hint="eastAsia"/>
                 <w:sz w:val="22"/>
               </w:rPr>
-              <w:t>b</w:t>
-            </w:r>
-            <w:proofErr w:type="spellEnd"/>
-            <w:r>
-              <w:rPr>
-                <w:rFonts w:hint="eastAsia"/>
-                <w:sz w:val="22"/>
-              </w:rPr>
-              <w:t xml:space="preserve"> = 0.01, </w:t>
-            </w:r>
-            <w:proofErr w:type="spellStart"/>
-            <w:r>
-              <w:rPr>
-                <w:rFonts w:hint="eastAsia"/>
-                <w:sz w:val="22"/>
-              </w:rPr>
-              <w:t>wrb</w:t>
-            </w:r>
-            <w:proofErr w:type="spellEnd"/>
-            <w:r>
-              <w:rPr>
-                <w:rFonts w:hint="eastAsia"/>
-                <w:sz w:val="22"/>
-              </w:rPr>
-              <w:t xml:space="preserve"> = 1.1</w:t>
-            </w:r>
-          </w:p>
-        </w:tc>
-        <w:tc>
-          <w:tcPr>
-            <w:tcW w:w="1062" w:type="pct"/>
-          </w:tcPr>
-          <w:p>
-            <w:pPr>
-              <w:rPr>
-                <w:sz w:val="22"/>
-              </w:rPr>
-            </w:pPr>
-            <w:proofErr w:type="spellStart"/>
-            <w:r>
-              <w:rPr>
-                <w:rFonts w:hint="eastAsia"/>
-                <w:sz w:val="22"/>
-              </w:rPr>
-              <w:t>rs</w:t>
-            </w:r>
-            <w:proofErr w:type="spellEnd"/>
-            <w:r>
-              <w:rPr>
-                <w:rFonts w:hint="eastAsia"/>
-                <w:sz w:val="22"/>
-              </w:rPr>
-              <w:t xml:space="preserve"> = 0.05, </w:t>
+              <w:t>s = 0.9</w:t>
+            </w:r>
+            <w:r>
+              <w:rPr>
+                <w:rFonts w:hint="eastAsia"/>
+                <w:sz w:val="22"/>
+              </w:rPr>
+              <w:t xml:space="preserve">150, </w:t>
             </w:r>
             <w:proofErr w:type="spellStart"/>
             <w:r>
@@ -1492,25 +2907,32 @@
           </w:p>
           <w:p>
             <w:pPr>
-              <w:rPr>
-                <w:sz w:val="22"/>
-              </w:rPr>
-            </w:pPr>
-            <w:proofErr w:type="spellStart"/>
-            <w:r>
-              <w:rPr>
-                <w:rFonts w:hint="eastAsia"/>
-                <w:sz w:val="22"/>
-              </w:rPr>
-              <w:t>rc</w:t>
-            </w:r>
-            <w:proofErr w:type="spellEnd"/>
-            <w:r>
-              <w:rPr>
-                <w:rFonts w:hint="eastAsia"/>
-                <w:sz w:val="22"/>
-              </w:rPr>
-              <w:t xml:space="preserve"> = 0.2,  </w:t>
+              <w:cnfStyle w:val="000000000000"/>
+              <w:rPr>
+                <w:sz w:val="22"/>
+              </w:rPr>
+            </w:pPr>
+            <w:proofErr w:type="spellStart"/>
+            <w:r>
+              <w:rPr>
+                <w:sz w:val="22"/>
+              </w:rPr>
+              <w:t>R</w:t>
+            </w:r>
+            <w:r>
+              <w:rPr>
+                <w:rFonts w:hint="eastAsia"/>
+                <w:sz w:val="22"/>
+              </w:rPr>
+              <w:t>c</w:t>
+            </w:r>
+            <w:proofErr w:type="spellEnd"/>
+            <w:r>
+              <w:rPr>
+                <w:rFonts w:hint="eastAsia"/>
+                <w:sz w:val="22"/>
+              </w:rPr>
+              <w:t xml:space="preserve"> = 0.011, </w:t>
             </w:r>
             <w:proofErr w:type="spellStart"/>
             <w:r>
@@ -1532,189 +2954,30 @@
         </w:tc>
         <w:tc>
           <w:tcPr>
-            <w:tcW w:w="960" w:type="pct"/>
-          </w:tcPr>
-          <w:p>
-            <w:pPr>
-              <w:rPr>
-                <w:sz w:val="22"/>
-              </w:rPr>
-            </w:pPr>
-            <w:proofErr w:type="spellStart"/>
-            <w:r>
-              <w:rPr>
-                <w:rFonts w:hint="eastAsia"/>
-                <w:sz w:val="22"/>
-              </w:rPr>
-              <w:t>rs</w:t>
-            </w:r>
-            <w:proofErr w:type="spellEnd"/>
-            <w:r>
-              <w:rPr>
-                <w:rFonts w:hint="eastAsia"/>
-                <w:sz w:val="22"/>
-              </w:rPr>
-              <w:t xml:space="preserve"> = 0.0</w:t>
-            </w:r>
-            <w:r>
-              <w:rPr>
-                <w:rFonts w:hint="eastAsia"/>
-                <w:sz w:val="22"/>
-              </w:rPr>
-              <w:t>1</w:t>
-            </w:r>
-            <w:r>
-              <w:rPr>
-                <w:rFonts w:hint="eastAsia"/>
-                <w:sz w:val="22"/>
-              </w:rPr>
-              <w:t xml:space="preserve">, </w:t>
-            </w:r>
-            <w:proofErr w:type="spellStart"/>
-            <w:r>
-              <w:rPr>
-                <w:rFonts w:hint="eastAsia"/>
-                <w:sz w:val="22"/>
-              </w:rPr>
-              <w:t>wrs</w:t>
-            </w:r>
-            <w:proofErr w:type="spellEnd"/>
-            <w:r>
-              <w:rPr>
-                <w:rFonts w:hint="eastAsia"/>
-                <w:sz w:val="22"/>
-              </w:rPr>
-              <w:t xml:space="preserve"> = 1.1</w:t>
-            </w:r>
-          </w:p>
-          <w:p>
-            <w:pPr>
-              <w:rPr>
-                <w:sz w:val="22"/>
-              </w:rPr>
-            </w:pPr>
-            <w:proofErr w:type="spellStart"/>
-            <w:r>
-              <w:rPr>
-                <w:rFonts w:hint="eastAsia"/>
-                <w:sz w:val="22"/>
-              </w:rPr>
-              <w:t>rc</w:t>
-            </w:r>
-            <w:proofErr w:type="spellEnd"/>
-            <w:r>
-              <w:rPr>
-                <w:rFonts w:hint="eastAsia"/>
-                <w:sz w:val="22"/>
-              </w:rPr>
-              <w:t xml:space="preserve"> = 1.1</w:t>
-            </w:r>
-            <w:r>
-              <w:rPr>
-                <w:rFonts w:hint="eastAsia"/>
-                <w:sz w:val="22"/>
-              </w:rPr>
-              <w:t xml:space="preserve">,  </w:t>
-            </w:r>
-            <w:proofErr w:type="spellStart"/>
-            <w:r>
-              <w:rPr>
-                <w:rFonts w:hint="eastAsia"/>
-                <w:sz w:val="22"/>
-              </w:rPr>
-              <w:t>wrc</w:t>
-            </w:r>
-            <w:proofErr w:type="spellEnd"/>
-            <w:r>
-              <w:rPr>
-                <w:rFonts w:hint="eastAsia"/>
-                <w:sz w:val="22"/>
-              </w:rPr>
-              <w:t xml:space="preserve"> = 1.1</w:t>
-            </w:r>
-          </w:p>
-        </w:tc>
-        <w:tc>
-          <w:tcPr>
-            <w:tcW w:w="1335" w:type="pct"/>
-          </w:tcPr>
-          <w:p>
-            <w:pPr>
-              <w:rPr>
-                <w:sz w:val="22"/>
-              </w:rPr>
-            </w:pPr>
-            <w:proofErr w:type="spellStart"/>
-            <w:r>
-              <w:rPr>
-                <w:rFonts w:hint="eastAsia"/>
-                <w:sz w:val="22"/>
-              </w:rPr>
-              <w:t>rs</w:t>
-            </w:r>
-            <w:proofErr w:type="spellEnd"/>
-            <w:r>
-              <w:rPr>
-                <w:rFonts w:hint="eastAsia"/>
-                <w:sz w:val="22"/>
-              </w:rPr>
-              <w:t xml:space="preserve"> = 1.1, </w:t>
-            </w:r>
-            <w:proofErr w:type="spellStart"/>
-            <w:r>
-              <w:rPr>
-                <w:rFonts w:hint="eastAsia"/>
-                <w:sz w:val="22"/>
-              </w:rPr>
-              <w:t>wrs</w:t>
-            </w:r>
-            <w:proofErr w:type="spellEnd"/>
-            <w:r>
-              <w:rPr>
-                <w:rFonts w:hint="eastAsia"/>
-                <w:sz w:val="22"/>
-              </w:rPr>
-              <w:t xml:space="preserve"> = 1.1</w:t>
-            </w:r>
-          </w:p>
-          <w:p>
-            <w:pPr>
-              <w:rPr>
-                <w:sz w:val="22"/>
-              </w:rPr>
-            </w:pPr>
-            <w:proofErr w:type="spellStart"/>
-            <w:r>
-              <w:rPr>
-                <w:rFonts w:hint="eastAsia"/>
-                <w:sz w:val="22"/>
-              </w:rPr>
-              <w:t>rc</w:t>
-            </w:r>
-            <w:proofErr w:type="spellEnd"/>
-            <w:r>
-              <w:rPr>
-                <w:rFonts w:hint="eastAsia"/>
-                <w:sz w:val="22"/>
-              </w:rPr>
-              <w:t xml:space="preserve"> = 1.1, </w:t>
-            </w:r>
-            <w:proofErr w:type="spellStart"/>
-            <w:r>
-              <w:rPr>
-                <w:rFonts w:hint="eastAsia"/>
-                <w:sz w:val="22"/>
-              </w:rPr>
-              <w:t>wrc</w:t>
-            </w:r>
-            <w:proofErr w:type="spellEnd"/>
-            <w:r>
-              <w:rPr>
-                <w:rFonts w:hint="eastAsia"/>
-                <w:sz w:val="22"/>
-              </w:rPr>
-              <w:t xml:space="preserve"> = 1.1</w:t>
-            </w:r>
+            <w:tcW w:w="846" w:type="pct"/>
+          </w:tcPr>
+          <w:p>
+            <w:pPr>
+              <w:cnfStyle w:val="000000000000"/>
+              <w:rPr>
+                <w:rFonts w:hint="eastAsia"/>
+                <w:sz w:val="22"/>
+              </w:rPr>
+            </w:pPr>
+          </w:p>
+        </w:tc>
+        <w:tc>
+          <w:tcPr>
+            <w:tcW w:w="1063" w:type="pct"/>
+          </w:tcPr>
+          <w:p>
+            <w:pPr>
+              <w:cnfStyle w:val="000000000000"/>
+              <w:rPr>
+                <w:rFonts w:hint="eastAsia"/>
+                <w:sz w:val="22"/>
+              </w:rPr>
+            </w:pPr>
           </w:p>
         </w:tc>
       </w:tr>
@@ -1727,7 +2990,7 @@
       </w:pPr>
     </w:p>
     <w:sectPr>
-      <w:pgSz w:w="11906" w:h="16838"/>
+      <w:pgSz w:w="16838" w:h="11906" w:orient="landscape"/>
       <w:pgMar w:top="720" w:right="720" w:bottom="720" w:left="720" w:header="851" w:footer="992" w:gutter="0"/>
       <w:cols w:space="425"/>
       <w:docGrid w:type="lines" w:linePitch="312"/>
@@ -2056,6 +3319,106 @@
       </w:tblCellMar>
     </w:tblPr>
   </w:style>
+  <w:style w:type="table" w:styleId="a6">
+    <w:name w:val="Light Shading"/>
+    <w:basedOn w:val="a1"/>
+    <w:uiPriority w:val="60"/>
+    <w:rsid w:val="003C7B6B"/>
+    <w:rPr>
+      <w:color w:val="000000" w:themeColor="text1" w:themeShade="BF"/>
+    </w:rPr>
+    <w:tblPr>
+      <w:tblStyleRowBandSize w:val="1"/>
+      <w:tblStyleColBandSize w:val="1"/>
+      <w:tblInd w:w="0" w:type="dxa"/>
+      <w:tblBorders>
+        <w:top w:val="single" w:sz="8" w:space="0" w:color="000000" w:themeColor="text1"/>
+        <w:bottom w:val="single" w:sz="8" w:space="0" w:color="000000" w:themeColor="text1"/>
+      </w:tblBorders>
+      <w:tblCellMar>
+        <w:top w:w="0" w:type="dxa"/>
+        <w:left w:w="108" w:type="dxa"/>
+        <w:bottom w:w="0" w:type="dxa"/>
+        <w:right w:w="108" w:type="dxa"/>
+      </w:tblCellMar>
+    </w:tblPr>
+    <w:tblStylePr w:type="firstRow">
+      <w:pPr>
+        <w:spacing w:before="0" w:after="0" w:line="240" w:lineRule="auto"/>
+      </w:pPr>
+      <w:rPr>
+        <w:b/>
+        <w:bCs/>
+      </w:rPr>
+      <w:tblPr/>
+      <w:tcPr>
+        <w:tcBorders>
+          <w:top w:val="single" w:sz="8" w:space="0" w:color="000000" w:themeColor="text1"/>
+          <w:left w:val="nil"/>
+          <w:bottom w:val="single" w:sz="8" w:space="0" w:color="000000" w:themeColor="text1"/>
+          <w:right w:val="nil"/>
+          <w:insideH w:val="nil"/>
+          <w:insideV w:val="nil"/>
+        </w:tcBorders>
+      </w:tcPr>
+    </w:tblStylePr>
+    <w:tblStylePr w:type="lastRow">
+      <w:pPr>
+        <w:spacing w:before="0" w:after="0" w:line="240" w:lineRule="auto"/>
+      </w:pPr>
+      <w:rPr>
+        <w:b/>
+        <w:bCs/>
+      </w:rPr>
+      <w:tblPr/>
+      <w:tcPr>
+        <w:tcBorders>
+          <w:top w:val="single" w:sz="8" w:space="0" w:color="000000" w:themeColor="text1"/>
+          <w:left w:val="nil"/>
+          <w:bottom w:val="single" w:sz="8" w:space="0" w:color="000000" w:themeColor="text1"/>
+          <w:right w:val="nil"/>
+          <w:insideH w:val="nil"/>
+          <w:insideV w:val="nil"/>
+        </w:tcBorders>
+      </w:tcPr>
+    </w:tblStylePr>
+    <w:tblStylePr w:type="firstCol">
+      <w:rPr>
+        <w:b/>
+        <w:bCs/>
+      </w:rPr>
+    </w:tblStylePr>
+    <w:tblStylePr w:type="lastCol">
+      <w:rPr>
+        <w:b/>
+        <w:bCs/>
+      </w:rPr>
+    </w:tblStylePr>
+    <w:tblStylePr w:type="band1Vert">
+      <w:tblPr/>
+      <w:tcPr>
+        <w:tcBorders>
+          <w:left w:val="nil"/>
+          <w:right w:val="nil"/>
+          <w:insideH w:val="nil"/>
+          <w:insideV w:val="nil"/>
+        </w:tcBorders>
+        <w:shd w:val="clear" w:color="auto" w:fill="C0C0C0" w:themeFill="text1" w:themeFillTint="3F"/>
+      </w:tcPr>
+    </w:tblStylePr>
+    <w:tblStylePr w:type="band1Horz">
+      <w:tblPr/>
+      <w:tcPr>
+        <w:tcBorders>
+          <w:left w:val="nil"/>
+          <w:right w:val="nil"/>
+          <w:insideH w:val="nil"/>
+          <w:insideV w:val="nil"/>
+        </w:tcBorders>
+        <w:shd w:val="clear" w:color="auto" w:fill="C0C0C0" w:themeFill="text1" w:themeFillTint="3F"/>
+      </w:tcPr>
+    </w:tblStylePr>
+  </w:style>
 </w:styles>
 </file>
 
@@ -2347,7 +3710,7 @@
 </file>
 
 <file path=customXml/itemProps1.xml><?xml version="1.0" encoding="utf-8"?>
-<ds:datastoreItem xmlns:ds="http://schemas.openxmlformats.org/officeDocument/2006/customXml" ds:itemID="{3294FF7E-F464-4AF0-9D58-97732394FE15}">
+<ds:datastoreItem xmlns:ds="http://schemas.openxmlformats.org/officeDocument/2006/customXml" ds:itemID="{C34DC87D-D3E5-42B5-A578-43C7E9F76DFF}">
   <ds:schemaRefs>
     <ds:schemaRef ds:uri="http://schemas.openxmlformats.org/officeDocument/2006/bibliography"/>
   </ds:schemaRefs>

</xml_diff>

<commit_message>
minor modification for Matlab scripts
</commit_message>
<xml_diff>
--- a/matlab/script_run/CoSamp.docx
+++ b/matlab/script_run/CoSamp.docx
@@ -2166,7 +2166,6 @@
             <w:pPr>
               <w:cnfStyle w:val="100000000000"/>
               <w:rPr>
-                <w:rFonts w:hint="eastAsia"/>
                 <w:sz w:val="22"/>
               </w:rPr>
             </w:pPr>
@@ -2182,7 +2181,6 @@
             <w:pPr>
               <w:cnfStyle w:val="100000000000"/>
               <w:rPr>
-                <w:rFonts w:hint="eastAsia"/>
                 <w:sz w:val="22"/>
               </w:rPr>
             </w:pPr>
@@ -2384,7 +2382,6 @@
             <w:pPr>
               <w:cnfStyle w:val="000000100000"/>
               <w:rPr>
-                <w:rFonts w:hint="eastAsia"/>
                 <w:sz w:val="22"/>
               </w:rPr>
             </w:pPr>
@@ -2427,7 +2424,6 @@
             <w:pPr>
               <w:cnfStyle w:val="000000100000"/>
               <w:rPr>
-                <w:rFonts w:hint="eastAsia"/>
                 <w:sz w:val="22"/>
               </w:rPr>
             </w:pPr>
@@ -2449,16 +2445,14 @@
             <w:pPr>
               <w:cnfStyle w:val="000000100000"/>
               <w:rPr>
-                <w:rFonts w:hint="eastAsia"/>
-                <w:sz w:val="22"/>
-              </w:rPr>
-            </w:pPr>
-          </w:p>
-          <w:p>
-            <w:pPr>
-              <w:cnfStyle w:val="000000100000"/>
-              <w:rPr>
-                <w:rFonts w:hint="eastAsia"/>
+                <w:sz w:val="22"/>
+              </w:rPr>
+            </w:pPr>
+          </w:p>
+          <w:p>
+            <w:pPr>
+              <w:cnfStyle w:val="000000100000"/>
+              <w:rPr>
                 <w:sz w:val="22"/>
               </w:rPr>
             </w:pPr>
@@ -2481,7 +2475,6 @@
             <w:pPr>
               <w:cnfStyle w:val="000000100000"/>
               <w:rPr>
-                <w:rFonts w:hint="eastAsia"/>
                 <w:sz w:val="22"/>
               </w:rPr>
             </w:pPr>
@@ -2686,7 +2679,6 @@
             <w:pPr>
               <w:cnfStyle w:val="000000000000"/>
               <w:rPr>
-                <w:rFonts w:hint="eastAsia"/>
                 <w:sz w:val="22"/>
               </w:rPr>
             </w:pPr>
@@ -2729,7 +2721,6 @@
             <w:pPr>
               <w:cnfStyle w:val="000000000000"/>
               <w:rPr>
-                <w:rFonts w:hint="eastAsia"/>
                 <w:sz w:val="22"/>
               </w:rPr>
             </w:pPr>
@@ -2751,16 +2742,14 @@
             <w:pPr>
               <w:cnfStyle w:val="000000000000"/>
               <w:rPr>
-                <w:rFonts w:hint="eastAsia"/>
-                <w:sz w:val="22"/>
-              </w:rPr>
-            </w:pPr>
-          </w:p>
-          <w:p>
-            <w:pPr>
-              <w:cnfStyle w:val="000000000000"/>
-              <w:rPr>
-                <w:rFonts w:hint="eastAsia"/>
+                <w:sz w:val="22"/>
+              </w:rPr>
+            </w:pPr>
+          </w:p>
+          <w:p>
+            <w:pPr>
+              <w:cnfStyle w:val="000000000000"/>
+              <w:rPr>
                 <w:sz w:val="22"/>
               </w:rPr>
             </w:pPr>
@@ -2782,7 +2771,6 @@
             <w:pPr>
               <w:cnfStyle w:val="000000000000"/>
               <w:rPr>
-                <w:rFonts w:hint="eastAsia"/>
                 <w:sz w:val="22"/>
               </w:rPr>
             </w:pPr>
@@ -2990,7 +2978,6 @@
             <w:pPr>
               <w:cnfStyle w:val="000000100000"/>
               <w:rPr>
-                <w:rFonts w:hint="eastAsia"/>
                 <w:sz w:val="22"/>
               </w:rPr>
             </w:pPr>
@@ -3040,7 +3027,6 @@
             <w:pPr>
               <w:cnfStyle w:val="000000100000"/>
               <w:rPr>
-                <w:rFonts w:hint="eastAsia"/>
                 <w:sz w:val="22"/>
               </w:rPr>
             </w:pPr>
@@ -3056,16 +3042,14 @@
             <w:pPr>
               <w:cnfStyle w:val="000000100000"/>
               <w:rPr>
-                <w:rFonts w:hint="eastAsia"/>
-                <w:sz w:val="22"/>
-              </w:rPr>
-            </w:pPr>
-          </w:p>
-          <w:p>
-            <w:pPr>
-              <w:cnfStyle w:val="000000100000"/>
-              <w:rPr>
-                <w:rFonts w:hint="eastAsia"/>
+                <w:sz w:val="22"/>
+              </w:rPr>
+            </w:pPr>
+          </w:p>
+          <w:p>
+            <w:pPr>
+              <w:cnfStyle w:val="000000100000"/>
+              <w:rPr>
                 <w:sz w:val="22"/>
               </w:rPr>
             </w:pPr>
@@ -3088,7 +3072,6 @@
             <w:pPr>
               <w:cnfStyle w:val="000000100000"/>
               <w:rPr>
-                <w:rFonts w:hint="eastAsia"/>
                 <w:sz w:val="22"/>
               </w:rPr>
             </w:pPr>
@@ -3300,7 +3283,6 @@
             <w:pPr>
               <w:cnfStyle w:val="000000000000"/>
               <w:rPr>
-                <w:rFonts w:hint="eastAsia"/>
                 <w:sz w:val="22"/>
               </w:rPr>
             </w:pPr>
@@ -3350,7 +3332,6 @@
             <w:pPr>
               <w:cnfStyle w:val="000000000000"/>
               <w:rPr>
-                <w:rFonts w:hint="eastAsia"/>
                 <w:sz w:val="22"/>
               </w:rPr>
             </w:pPr>
@@ -3366,16 +3347,14 @@
             <w:pPr>
               <w:cnfStyle w:val="000000000000"/>
               <w:rPr>
-                <w:rFonts w:hint="eastAsia"/>
-                <w:sz w:val="22"/>
-              </w:rPr>
-            </w:pPr>
-          </w:p>
-          <w:p>
-            <w:pPr>
-              <w:cnfStyle w:val="000000000000"/>
-              <w:rPr>
-                <w:rFonts w:hint="eastAsia"/>
+                <w:sz w:val="22"/>
+              </w:rPr>
+            </w:pPr>
+          </w:p>
+          <w:p>
+            <w:pPr>
+              <w:cnfStyle w:val="000000000000"/>
+              <w:rPr>
                 <w:sz w:val="22"/>
               </w:rPr>
             </w:pPr>
@@ -3391,7 +3370,6 @@
             <w:pPr>
               <w:cnfStyle w:val="000000000000"/>
               <w:rPr>
-                <w:rFonts w:hint="eastAsia"/>
                 <w:sz w:val="22"/>
               </w:rPr>
             </w:pPr>
@@ -3606,7 +3584,6 @@
             <w:pPr>
               <w:cnfStyle w:val="000000100000"/>
               <w:rPr>
-                <w:rFonts w:hint="eastAsia"/>
                 <w:sz w:val="22"/>
               </w:rPr>
             </w:pPr>
@@ -3656,7 +3633,6 @@
             <w:pPr>
               <w:cnfStyle w:val="000000100000"/>
               <w:rPr>
-                <w:rFonts w:hint="eastAsia"/>
                 <w:sz w:val="22"/>
               </w:rPr>
             </w:pPr>
@@ -3672,16 +3648,14 @@
             <w:pPr>
               <w:cnfStyle w:val="000000100000"/>
               <w:rPr>
-                <w:rFonts w:hint="eastAsia"/>
-                <w:sz w:val="22"/>
-              </w:rPr>
-            </w:pPr>
-          </w:p>
-          <w:p>
-            <w:pPr>
-              <w:cnfStyle w:val="000000100000"/>
-              <w:rPr>
-                <w:rFonts w:hint="eastAsia"/>
+                <w:sz w:val="22"/>
+              </w:rPr>
+            </w:pPr>
+          </w:p>
+          <w:p>
+            <w:pPr>
+              <w:cnfStyle w:val="000000100000"/>
+              <w:rPr>
                 <w:sz w:val="22"/>
               </w:rPr>
             </w:pPr>
@@ -3697,7 +3671,6 @@
             <w:pPr>
               <w:cnfStyle w:val="000000100000"/>
               <w:rPr>
-                <w:rFonts w:hint="eastAsia"/>
                 <w:sz w:val="22"/>
               </w:rPr>
             </w:pPr>
@@ -3909,6 +3882,65 @@
             <w:pPr>
               <w:cnfStyle w:val="000000000000"/>
               <w:rPr>
+                <w:rFonts w:hint="eastAsia"/>
+                <w:sz w:val="22"/>
+              </w:rPr>
+            </w:pPr>
+            <w:r>
+              <w:rPr>
+                <w:rFonts w:hint="eastAsia"/>
+                <w:sz w:val="22"/>
+              </w:rPr>
+              <w:t>err = 1904</w:t>
+            </w:r>
+          </w:p>
+          <w:p>
+            <w:pPr>
+              <w:cnfStyle w:val="000000000000"/>
+              <w:rPr>
+                <w:sz w:val="22"/>
+              </w:rPr>
+            </w:pPr>
+            <w:r>
+              <w:rPr>
+                <w:rFonts w:hint="eastAsia"/>
+                <w:sz w:val="22"/>
+              </w:rPr>
+              <w:t>time_tr = 157.36</w:t>
+            </w:r>
+          </w:p>
+        </w:tc>
+        <w:tc>
+          <w:tcPr>
+            <w:tcW w:w="1352" w:type="pct"/>
+          </w:tcPr>
+          <w:p>
+            <w:pPr>
+              <w:cnfStyle w:val="000000000000"/>
+              <w:rPr>
+                <w:sz w:val="22"/>
+              </w:rPr>
+            </w:pPr>
+            <w:r>
+              <w:rPr>
+                <w:rFonts w:hint="eastAsia"/>
+                <w:sz w:val="22"/>
+              </w:rPr>
+              <w:t>rb = 1.1, wrb = 0.95</w:t>
+            </w:r>
+          </w:p>
+          <w:p>
+            <w:pPr>
+              <w:cnfStyle w:val="000000000000"/>
+              <w:rPr>
+                <w:sz w:val="22"/>
+              </w:rPr>
+            </w:pPr>
+          </w:p>
+          <w:p>
+            <w:pPr>
+              <w:cnfStyle w:val="000000000000"/>
+              <w:rPr>
                 <w:sz w:val="22"/>
               </w:rPr>
             </w:pPr>
@@ -3924,22 +3956,30 @@
                 <w:rFonts w:hint="eastAsia"/>
                 <w:sz w:val="22"/>
               </w:rPr>
-              <w:t>1904</w:t>
-            </w:r>
-          </w:p>
-        </w:tc>
-        <w:tc>
-          <w:tcPr>
-            <w:tcW w:w="1352" w:type="pct"/>
-          </w:tcPr>
-          <w:p>
-            <w:pPr>
-              <w:cnfStyle w:val="000000000000"/>
-              <w:rPr>
-                <w:rFonts w:hint="eastAsia"/>
-                <w:sz w:val="22"/>
-              </w:rPr>
-            </w:pPr>
+              <w:t>1904 @ 1218</w:t>
+            </w:r>
+          </w:p>
+          <w:p>
+            <w:pPr>
+              <w:cnfStyle w:val="000000000000"/>
+              <w:rPr>
+                <w:sz w:val="22"/>
+              </w:rPr>
+            </w:pPr>
+            <w:r>
+              <w:rPr>
+                <w:rFonts w:hint="eastAsia"/>
+                <w:sz w:val="22"/>
+              </w:rPr>
+              <w:t xml:space="preserve">time_tr = </w:t>
+            </w:r>
+            <w:r>
+              <w:rPr>
+                <w:rFonts w:hint="eastAsia"/>
+                <w:sz w:val="22"/>
+              </w:rPr>
+              <w:t>161.61</w:t>
+            </w:r>
           </w:p>
         </w:tc>
       </w:tr>
@@ -4832,7 +4872,7 @@
 </file>
 
 <file path=customXml/itemProps1.xml><?xml version="1.0" encoding="utf-8"?>
-<ds:datastoreItem xmlns:ds="http://schemas.openxmlformats.org/officeDocument/2006/customXml" ds:itemID="{2986A56E-DBD1-4774-BE5B-FE63BA98A17A}">
+<ds:datastoreItem xmlns:ds="http://schemas.openxmlformats.org/officeDocument/2006/customXml" ds:itemID="{6B6ADBAA-FC1A-4DD0-9A3C-584B609F5B95}">
   <ds:schemaRefs>
     <ds:schemaRef ds:uri="http://schemas.openxmlformats.org/officeDocument/2006/bibliography"/>
   </ds:schemaRefs>

</xml_diff>

<commit_message>
pVbExtSamp13AOSOVTLogitBoost. Computing split gain by selecting only two class (AOSO, Adaptive One-vS-One)
</commit_message>
<xml_diff>
--- a/matlab/script_run/CoSamp.docx
+++ b/matlab/script_run/CoSamp.docx
@@ -2036,14 +2036,15 @@
     <w:tbl>
       <w:tblPr>
         <w:tblStyle w:val="a6"/>
-        <w:tblW w:w="3158" w:type="pct"/>
+        <w:tblW w:w="4012" w:type="pct"/>
         <w:tblLook w:val="04A0"/>
       </w:tblPr>
       <w:tblGrid>
         <w:gridCol w:w="1978"/>
-        <w:gridCol w:w="2550"/>
+        <w:gridCol w:w="2552"/>
         <w:gridCol w:w="2667"/>
-        <w:gridCol w:w="2667"/>
+        <w:gridCol w:w="2666"/>
+        <w:gridCol w:w="2666"/>
       </w:tblGrid>
       <w:tr>
         <w:trPr>
@@ -2052,19 +2053,19 @@
         <w:tc>
           <w:tcPr>
             <w:cnfStyle w:val="001000000000"/>
-            <w:tcW w:w="1003" w:type="pct"/>
-          </w:tcPr>
-          <w:p>
-            <w:pPr>
-              <w:rPr>
-                <w:sz w:val="22"/>
-              </w:rPr>
-            </w:pPr>
-          </w:p>
-        </w:tc>
-        <w:tc>
-          <w:tcPr>
-            <w:tcW w:w="1293" w:type="pct"/>
+            <w:tcW w:w="789" w:type="pct"/>
+          </w:tcPr>
+          <w:p>
+            <w:pPr>
+              <w:rPr>
+                <w:sz w:val="22"/>
+              </w:rPr>
+            </w:pPr>
+          </w:p>
+        </w:tc>
+        <w:tc>
+          <w:tcPr>
+            <w:tcW w:w="1018" w:type="pct"/>
           </w:tcPr>
           <w:p>
             <w:pPr>
@@ -2112,12 +2113,13 @@
         </w:tc>
         <w:tc>
           <w:tcPr>
-            <w:tcW w:w="1352" w:type="pct"/>
+            <w:tcW w:w="1064" w:type="pct"/>
           </w:tcPr>
           <w:p>
             <w:pPr>
               <w:cnfStyle w:val="100000000000"/>
               <w:rPr>
+                <w:rFonts w:hint="eastAsia"/>
                 <w:sz w:val="22"/>
               </w:rPr>
             </w:pPr>
@@ -2133,6 +2135,68 @@
                 <w:rFonts w:hint="eastAsia"/>
                 <w:sz w:val="22"/>
               </w:rPr>
+              <w:t xml:space="preserve">2 </w:t>
+            </w:r>
+            <w:r>
+              <w:rPr>
+                <w:rFonts w:hint="eastAsia"/>
+                <w:sz w:val="22"/>
+              </w:rPr>
+              <w:t>Class</w:t>
+            </w:r>
+          </w:p>
+          <w:p>
+            <w:pPr>
+              <w:cnfStyle w:val="100000000000"/>
+              <w:rPr>
+                <w:rFonts w:hint="eastAsia"/>
+                <w:sz w:val="22"/>
+              </w:rPr>
+            </w:pPr>
+            <w:r>
+              <w:rPr>
+                <w:sz w:val="22"/>
+              </w:rPr>
+              <w:t>pVbExtSamp13</w:t>
+            </w:r>
+            <w:r>
+              <w:rPr>
+                <w:rFonts w:hint="eastAsia"/>
+                <w:sz w:val="22"/>
+              </w:rPr>
+              <w:t>AOSO</w:t>
+            </w:r>
+            <w:r>
+              <w:rPr>
+                <w:sz w:val="22"/>
+              </w:rPr>
+              <w:t>VT</w:t>
+            </w:r>
+          </w:p>
+        </w:tc>
+        <w:tc>
+          <w:tcPr>
+            <w:tcW w:w="1064" w:type="pct"/>
+          </w:tcPr>
+          <w:p>
+            <w:pPr>
+              <w:cnfStyle w:val="100000000000"/>
+              <w:rPr>
+                <w:sz w:val="22"/>
+              </w:rPr>
+            </w:pPr>
+            <w:r>
+              <w:rPr>
+                <w:rFonts w:hint="eastAsia"/>
+                <w:sz w:val="22"/>
+              </w:rPr>
+              <w:t xml:space="preserve">Sample Instance + </w:t>
+            </w:r>
+            <w:r>
+              <w:rPr>
+                <w:rFonts w:hint="eastAsia"/>
+                <w:sz w:val="22"/>
+              </w:rPr>
               <w:t xml:space="preserve">All </w:t>
             </w:r>
             <w:r>
@@ -2160,7 +2224,7 @@
         </w:tc>
         <w:tc>
           <w:tcPr>
-            <w:tcW w:w="1352" w:type="pct"/>
+            <w:tcW w:w="1064" w:type="pct"/>
           </w:tcPr>
           <w:p>
             <w:pPr>
@@ -2201,7 +2265,7 @@
         <w:tc>
           <w:tcPr>
             <w:cnfStyle w:val="001000000000"/>
-            <w:tcW w:w="1003" w:type="pct"/>
+            <w:tcW w:w="789" w:type="pct"/>
           </w:tcPr>
           <w:p>
             <w:pPr>
@@ -2254,7 +2318,7 @@
         </w:tc>
         <w:tc>
           <w:tcPr>
-            <w:tcW w:w="1293" w:type="pct"/>
+            <w:tcW w:w="1018" w:type="pct"/>
           </w:tcPr>
           <w:p>
             <w:pPr>
@@ -2325,7 +2389,7 @@
         </w:tc>
         <w:tc>
           <w:tcPr>
-            <w:tcW w:w="1352" w:type="pct"/>
+            <w:tcW w:w="1064" w:type="pct"/>
           </w:tcPr>
           <w:p>
             <w:pPr>
@@ -2363,6 +2427,71 @@
                 <w:sz w:val="22"/>
               </w:rPr>
             </w:pPr>
+          </w:p>
+          <w:p>
+            <w:pPr>
+              <w:cnfStyle w:val="000000100000"/>
+              <w:rPr>
+                <w:rFonts w:hint="eastAsia"/>
+                <w:sz w:val="22"/>
+              </w:rPr>
+            </w:pPr>
+            <w:r>
+              <w:rPr>
+                <w:rFonts w:hint="eastAsia"/>
+                <w:sz w:val="22"/>
+              </w:rPr>
+              <w:t xml:space="preserve">err = </w:t>
+            </w:r>
+            <w:r>
+              <w:rPr>
+                <w:rFonts w:hint="eastAsia"/>
+                <w:sz w:val="22"/>
+              </w:rPr>
+              <w:t>44 @ 505</w:t>
+            </w:r>
+          </w:p>
+        </w:tc>
+        <w:tc>
+          <w:tcPr>
+            <w:tcW w:w="1064" w:type="pct"/>
+          </w:tcPr>
+          <w:p>
+            <w:pPr>
+              <w:cnfStyle w:val="000000100000"/>
+              <w:rPr>
+                <w:sz w:val="22"/>
+              </w:rPr>
+            </w:pPr>
+            <w:r>
+              <w:rPr>
+                <w:rFonts w:hint="eastAsia"/>
+                <w:sz w:val="22"/>
+              </w:rPr>
+              <w:t>rs = 1.1</w:t>
+            </w:r>
+            <w:r>
+              <w:rPr>
+                <w:rFonts w:hint="eastAsia"/>
+                <w:sz w:val="22"/>
+              </w:rPr>
+              <w:t>, wrs =</w:t>
+            </w:r>
+            <w:r>
+              <w:rPr>
+                <w:rFonts w:hint="eastAsia"/>
+                <w:sz w:val="22"/>
+              </w:rPr>
+              <w:t>0.95</w:t>
+            </w:r>
+          </w:p>
+          <w:p>
+            <w:pPr>
+              <w:cnfStyle w:val="000000100000"/>
+              <w:rPr>
+                <w:sz w:val="22"/>
+              </w:rPr>
+            </w:pPr>
             <w:r>
               <w:rPr>
                 <w:rFonts w:hint="eastAsia"/>
@@ -2390,14 +2519,7 @@
                 <w:rFonts w:hint="eastAsia"/>
                 <w:sz w:val="22"/>
               </w:rPr>
-              <w:t>err = 46</w:t>
-            </w:r>
-            <w:r>
-              <w:rPr>
-                <w:rFonts w:hint="eastAsia"/>
-                <w:sz w:val="22"/>
-              </w:rPr>
-              <w:t xml:space="preserve"> @ 401</w:t>
+              <w:t>err = 46 @ 401</w:t>
             </w:r>
           </w:p>
           <w:p>
@@ -2418,7 +2540,7 @@
         </w:tc>
         <w:tc>
           <w:tcPr>
-            <w:tcW w:w="1352" w:type="pct"/>
+            <w:tcW w:w="1064" w:type="pct"/>
           </w:tcPr>
           <w:p>
             <w:pPr>
@@ -2461,14 +2583,7 @@
                 <w:rFonts w:hint="eastAsia"/>
                 <w:sz w:val="22"/>
               </w:rPr>
-              <w:t>err = 46</w:t>
-            </w:r>
-            <w:r>
-              <w:rPr>
-                <w:rFonts w:hint="eastAsia"/>
-                <w:sz w:val="22"/>
-              </w:rPr>
-              <w:t xml:space="preserve"> @ 400</w:t>
+              <w:t>err = 46 @ 400</w:t>
             </w:r>
           </w:p>
           <w:p>
@@ -2492,7 +2607,7 @@
         <w:tc>
           <w:tcPr>
             <w:cnfStyle w:val="001000000000"/>
-            <w:tcW w:w="1003" w:type="pct"/>
+            <w:tcW w:w="789" w:type="pct"/>
           </w:tcPr>
           <w:p>
             <w:pPr>
@@ -2551,7 +2666,7 @@
         </w:tc>
         <w:tc>
           <w:tcPr>
-            <w:tcW w:w="1293" w:type="pct"/>
+            <w:tcW w:w="1018" w:type="pct"/>
           </w:tcPr>
           <w:p>
             <w:pPr>
@@ -2622,7 +2737,7 @@
         </w:tc>
         <w:tc>
           <w:tcPr>
-            <w:tcW w:w="1352" w:type="pct"/>
+            <w:tcW w:w="1064" w:type="pct"/>
           </w:tcPr>
           <w:p>
             <w:pPr>
@@ -2660,6 +2775,71 @@
                 <w:sz w:val="22"/>
               </w:rPr>
             </w:pPr>
+          </w:p>
+          <w:p>
+            <w:pPr>
+              <w:cnfStyle w:val="000000000000"/>
+              <w:rPr>
+                <w:rFonts w:hint="eastAsia"/>
+                <w:sz w:val="22"/>
+              </w:rPr>
+            </w:pPr>
+            <w:r>
+              <w:rPr>
+                <w:rFonts w:hint="eastAsia"/>
+                <w:sz w:val="22"/>
+              </w:rPr>
+              <w:t>err =</w:t>
+            </w:r>
+            <w:r>
+              <w:rPr>
+                <w:rFonts w:hint="eastAsia"/>
+                <w:sz w:val="22"/>
+              </w:rPr>
+              <w:t>83 @ 507</w:t>
+            </w:r>
+          </w:p>
+        </w:tc>
+        <w:tc>
+          <w:tcPr>
+            <w:tcW w:w="1064" w:type="pct"/>
+          </w:tcPr>
+          <w:p>
+            <w:pPr>
+              <w:cnfStyle w:val="000000000000"/>
+              <w:rPr>
+                <w:sz w:val="22"/>
+              </w:rPr>
+            </w:pPr>
+            <w:r>
+              <w:rPr>
+                <w:rFonts w:hint="eastAsia"/>
+                <w:sz w:val="22"/>
+              </w:rPr>
+              <w:t>rs = 1.1</w:t>
+            </w:r>
+            <w:r>
+              <w:rPr>
+                <w:rFonts w:hint="eastAsia"/>
+                <w:sz w:val="22"/>
+              </w:rPr>
+              <w:t>, wrs =</w:t>
+            </w:r>
+            <w:r>
+              <w:rPr>
+                <w:rFonts w:hint="eastAsia"/>
+                <w:sz w:val="22"/>
+              </w:rPr>
+              <w:t>0.95</w:t>
+            </w:r>
+          </w:p>
+          <w:p>
+            <w:pPr>
+              <w:cnfStyle w:val="000000000000"/>
+              <w:rPr>
+                <w:sz w:val="22"/>
+              </w:rPr>
+            </w:pPr>
             <w:r>
               <w:rPr>
                 <w:rFonts w:hint="eastAsia"/>
@@ -2687,14 +2867,7 @@
                 <w:rFonts w:hint="eastAsia"/>
                 <w:sz w:val="22"/>
               </w:rPr>
-              <w:t>err = 76</w:t>
-            </w:r>
-            <w:r>
-              <w:rPr>
-                <w:rFonts w:hint="eastAsia"/>
-                <w:sz w:val="22"/>
-              </w:rPr>
-              <w:t xml:space="preserve"> @ 408</w:t>
+              <w:t>err = 76 @ 408</w:t>
             </w:r>
           </w:p>
           <w:p>
@@ -2715,7 +2888,7 @@
         </w:tc>
         <w:tc>
           <w:tcPr>
-            <w:tcW w:w="1352" w:type="pct"/>
+            <w:tcW w:w="1064" w:type="pct"/>
           </w:tcPr>
           <w:p>
             <w:pPr>
@@ -2791,7 +2964,7 @@
         <w:tc>
           <w:tcPr>
             <w:cnfStyle w:val="001000000000"/>
-            <w:tcW w:w="1003" w:type="pct"/>
+            <w:tcW w:w="789" w:type="pct"/>
           </w:tcPr>
           <w:p>
             <w:pPr>
@@ -2850,7 +3023,7 @@
         </w:tc>
         <w:tc>
           <w:tcPr>
-            <w:tcW w:w="1293" w:type="pct"/>
+            <w:tcW w:w="1018" w:type="pct"/>
           </w:tcPr>
           <w:p>
             <w:pPr>
@@ -2921,7 +3094,21 @@
         </w:tc>
         <w:tc>
           <w:tcPr>
-            <w:tcW w:w="1352" w:type="pct"/>
+            <w:tcW w:w="1064" w:type="pct"/>
+          </w:tcPr>
+          <w:p>
+            <w:pPr>
+              <w:cnfStyle w:val="000000100000"/>
+              <w:rPr>
+                <w:rFonts w:hint="eastAsia"/>
+                <w:sz w:val="22"/>
+              </w:rPr>
+            </w:pPr>
+          </w:p>
+        </w:tc>
+        <w:tc>
+          <w:tcPr>
+            <w:tcW w:w="1064" w:type="pct"/>
           </w:tcPr>
           <w:p>
             <w:pPr>
@@ -2986,42 +3173,28 @@
                 <w:rFonts w:hint="eastAsia"/>
                 <w:sz w:val="22"/>
               </w:rPr>
-              <w:t>err = 98</w:t>
-            </w:r>
-            <w:r>
-              <w:rPr>
-                <w:rFonts w:hint="eastAsia"/>
-                <w:sz w:val="22"/>
-              </w:rPr>
-              <w:t xml:space="preserve"> @ 717</w:t>
-            </w:r>
-          </w:p>
-          <w:p>
-            <w:pPr>
-              <w:cnfStyle w:val="000000100000"/>
-              <w:rPr>
-                <w:sz w:val="22"/>
-              </w:rPr>
-            </w:pPr>
-            <w:r>
-              <w:rPr>
-                <w:rFonts w:hint="eastAsia"/>
-                <w:sz w:val="22"/>
-              </w:rPr>
-              <w:t xml:space="preserve">time_tr = </w:t>
-            </w:r>
-            <w:r>
-              <w:rPr>
-                <w:rFonts w:hint="eastAsia"/>
-                <w:sz w:val="22"/>
-              </w:rPr>
-              <w:t>41.65</w:t>
-            </w:r>
-          </w:p>
-        </w:tc>
-        <w:tc>
-          <w:tcPr>
-            <w:tcW w:w="1352" w:type="pct"/>
+              <w:t>err = 98 @ 717</w:t>
+            </w:r>
+          </w:p>
+          <w:p>
+            <w:pPr>
+              <w:cnfStyle w:val="000000100000"/>
+              <w:rPr>
+                <w:sz w:val="22"/>
+              </w:rPr>
+            </w:pPr>
+            <w:r>
+              <w:rPr>
+                <w:rFonts w:hint="eastAsia"/>
+                <w:sz w:val="22"/>
+              </w:rPr>
+              <w:t>time_tr = 41.65</w:t>
+            </w:r>
+          </w:p>
+        </w:tc>
+        <w:tc>
+          <w:tcPr>
+            <w:tcW w:w="1064" w:type="pct"/>
           </w:tcPr>
           <w:p>
             <w:pPr>
@@ -3058,36 +3231,22 @@
                 <w:rFonts w:hint="eastAsia"/>
                 <w:sz w:val="22"/>
               </w:rPr>
-              <w:t xml:space="preserve">err = </w:t>
-            </w:r>
-            <w:r>
-              <w:rPr>
-                <w:rFonts w:hint="eastAsia"/>
-                <w:sz w:val="22"/>
-              </w:rPr>
-              <w:t>100 @ 720</w:t>
-            </w:r>
-          </w:p>
-          <w:p>
-            <w:pPr>
-              <w:cnfStyle w:val="000000100000"/>
-              <w:rPr>
-                <w:sz w:val="22"/>
-              </w:rPr>
-            </w:pPr>
-            <w:r>
-              <w:rPr>
-                <w:rFonts w:hint="eastAsia"/>
-                <w:sz w:val="22"/>
-              </w:rPr>
-              <w:t xml:space="preserve">time_tr = </w:t>
-            </w:r>
-            <w:r>
-              <w:rPr>
-                <w:rFonts w:hint="eastAsia"/>
-                <w:sz w:val="22"/>
-              </w:rPr>
-              <w:t>40.38</w:t>
+              <w:t>err = 100 @ 720</w:t>
+            </w:r>
+          </w:p>
+          <w:p>
+            <w:pPr>
+              <w:cnfStyle w:val="000000100000"/>
+              <w:rPr>
+                <w:sz w:val="22"/>
+              </w:rPr>
+            </w:pPr>
+            <w:r>
+              <w:rPr>
+                <w:rFonts w:hint="eastAsia"/>
+                <w:sz w:val="22"/>
+              </w:rPr>
+              <w:t>time_tr = 40.38</w:t>
             </w:r>
           </w:p>
         </w:tc>
@@ -3096,7 +3255,7 @@
         <w:tc>
           <w:tcPr>
             <w:cnfStyle w:val="001000000000"/>
-            <w:tcW w:w="1003" w:type="pct"/>
+            <w:tcW w:w="789" w:type="pct"/>
           </w:tcPr>
           <w:p>
             <w:pPr>
@@ -3155,7 +3314,7 @@
         </w:tc>
         <w:tc>
           <w:tcPr>
-            <w:tcW w:w="1293" w:type="pct"/>
+            <w:tcW w:w="1018" w:type="pct"/>
           </w:tcPr>
           <w:p>
             <w:pPr>
@@ -3226,7 +3385,21 @@
         </w:tc>
         <w:tc>
           <w:tcPr>
-            <w:tcW w:w="1352" w:type="pct"/>
+            <w:tcW w:w="1064" w:type="pct"/>
+          </w:tcPr>
+          <w:p>
+            <w:pPr>
+              <w:cnfStyle w:val="000000000000"/>
+              <w:rPr>
+                <w:rFonts w:hint="eastAsia"/>
+                <w:sz w:val="22"/>
+              </w:rPr>
+            </w:pPr>
+          </w:p>
+        </w:tc>
+        <w:tc>
+          <w:tcPr>
+            <w:tcW w:w="1064" w:type="pct"/>
           </w:tcPr>
           <w:p>
             <w:pPr>
@@ -3291,42 +3464,28 @@
                 <w:rFonts w:hint="eastAsia"/>
                 <w:sz w:val="22"/>
               </w:rPr>
-              <w:t>err = 1016</w:t>
-            </w:r>
-            <w:r>
-              <w:rPr>
-                <w:rFonts w:hint="eastAsia"/>
-                <w:sz w:val="22"/>
-              </w:rPr>
-              <w:t xml:space="preserve"> @ 1063</w:t>
-            </w:r>
-          </w:p>
-          <w:p>
-            <w:pPr>
-              <w:cnfStyle w:val="000000000000"/>
-              <w:rPr>
-                <w:sz w:val="22"/>
-              </w:rPr>
-            </w:pPr>
-            <w:r>
-              <w:rPr>
-                <w:rFonts w:hint="eastAsia"/>
-                <w:sz w:val="22"/>
-              </w:rPr>
-              <w:t xml:space="preserve">time_tr = </w:t>
-            </w:r>
-            <w:r>
-              <w:rPr>
-                <w:rFonts w:hint="eastAsia"/>
-                <w:sz w:val="22"/>
-              </w:rPr>
-              <w:t>32.12</w:t>
-            </w:r>
-          </w:p>
-        </w:tc>
-        <w:tc>
-          <w:tcPr>
-            <w:tcW w:w="1352" w:type="pct"/>
+              <w:t>err = 1016 @ 1063</w:t>
+            </w:r>
+          </w:p>
+          <w:p>
+            <w:pPr>
+              <w:cnfStyle w:val="000000000000"/>
+              <w:rPr>
+                <w:sz w:val="22"/>
+              </w:rPr>
+            </w:pPr>
+            <w:r>
+              <w:rPr>
+                <w:rFonts w:hint="eastAsia"/>
+                <w:sz w:val="22"/>
+              </w:rPr>
+              <w:t>time_tr = 32.12</w:t>
+            </w:r>
+          </w:p>
+        </w:tc>
+        <w:tc>
+          <w:tcPr>
+            <w:tcW w:w="1064" w:type="pct"/>
           </w:tcPr>
           <w:p>
             <w:pPr>
@@ -3378,14 +3537,7 @@
                 <w:rFonts w:hint="eastAsia"/>
                 <w:sz w:val="22"/>
               </w:rPr>
-              <w:t xml:space="preserve">time_tr = </w:t>
-            </w:r>
-            <w:r>
-              <w:rPr>
-                <w:rFonts w:hint="eastAsia"/>
-                <w:sz w:val="22"/>
-              </w:rPr>
-              <w:t>27.34</w:t>
+              <w:t>time_tr = 27.34</w:t>
             </w:r>
           </w:p>
         </w:tc>
@@ -3397,7 +3549,7 @@
         <w:tc>
           <w:tcPr>
             <w:cnfStyle w:val="001000000000"/>
-            <w:tcW w:w="1003" w:type="pct"/>
+            <w:tcW w:w="789" w:type="pct"/>
           </w:tcPr>
           <w:p>
             <w:pPr>
@@ -3456,7 +3608,7 @@
         </w:tc>
         <w:tc>
           <w:tcPr>
-            <w:tcW w:w="1293" w:type="pct"/>
+            <w:tcW w:w="1018" w:type="pct"/>
           </w:tcPr>
           <w:p>
             <w:pPr>
@@ -3527,7 +3679,21 @@
         </w:tc>
         <w:tc>
           <w:tcPr>
-            <w:tcW w:w="1352" w:type="pct"/>
+            <w:tcW w:w="1064" w:type="pct"/>
+          </w:tcPr>
+          <w:p>
+            <w:pPr>
+              <w:cnfStyle w:val="000000100000"/>
+              <w:rPr>
+                <w:rFonts w:hint="eastAsia"/>
+                <w:sz w:val="22"/>
+              </w:rPr>
+            </w:pPr>
+          </w:p>
+        </w:tc>
+        <w:tc>
+          <w:tcPr>
+            <w:tcW w:w="1064" w:type="pct"/>
           </w:tcPr>
           <w:p>
             <w:pPr>
@@ -3592,42 +3758,28 @@
                 <w:rFonts w:hint="eastAsia"/>
                 <w:sz w:val="22"/>
               </w:rPr>
-              <w:t>err = 51</w:t>
-            </w:r>
-            <w:r>
-              <w:rPr>
-                <w:rFonts w:hint="eastAsia"/>
-                <w:sz w:val="22"/>
-              </w:rPr>
-              <w:t xml:space="preserve"> @ 629</w:t>
-            </w:r>
-          </w:p>
-          <w:p>
-            <w:pPr>
-              <w:cnfStyle w:val="000000100000"/>
-              <w:rPr>
-                <w:sz w:val="22"/>
-              </w:rPr>
-            </w:pPr>
-            <w:r>
-              <w:rPr>
-                <w:rFonts w:hint="eastAsia"/>
-                <w:sz w:val="22"/>
-              </w:rPr>
-              <w:t xml:space="preserve">time_tr = </w:t>
-            </w:r>
-            <w:r>
-              <w:rPr>
-                <w:rFonts w:hint="eastAsia"/>
-                <w:sz w:val="22"/>
-              </w:rPr>
-              <w:t>208.65</w:t>
-            </w:r>
-          </w:p>
-        </w:tc>
-        <w:tc>
-          <w:tcPr>
-            <w:tcW w:w="1352" w:type="pct"/>
+              <w:t>err = 51 @ 629</w:t>
+            </w:r>
+          </w:p>
+          <w:p>
+            <w:pPr>
+              <w:cnfStyle w:val="000000100000"/>
+              <w:rPr>
+                <w:sz w:val="22"/>
+              </w:rPr>
+            </w:pPr>
+            <w:r>
+              <w:rPr>
+                <w:rFonts w:hint="eastAsia"/>
+                <w:sz w:val="22"/>
+              </w:rPr>
+              <w:t>time_tr = 208.65</w:t>
+            </w:r>
+          </w:p>
+        </w:tc>
+        <w:tc>
+          <w:tcPr>
+            <w:tcW w:w="1064" w:type="pct"/>
           </w:tcPr>
           <w:p>
             <w:pPr>
@@ -3679,14 +3831,7 @@
                 <w:rFonts w:hint="eastAsia"/>
                 <w:sz w:val="22"/>
               </w:rPr>
-              <w:t xml:space="preserve">time_tr = </w:t>
-            </w:r>
-            <w:r>
-              <w:rPr>
-                <w:rFonts w:hint="eastAsia"/>
-                <w:sz w:val="22"/>
-              </w:rPr>
-              <w:t>213.25</w:t>
+              <w:t>time_tr = 213.25</w:t>
             </w:r>
           </w:p>
         </w:tc>
@@ -3695,7 +3840,7 @@
         <w:tc>
           <w:tcPr>
             <w:cnfStyle w:val="001000000000"/>
-            <w:tcW w:w="1003" w:type="pct"/>
+            <w:tcW w:w="789" w:type="pct"/>
           </w:tcPr>
           <w:p>
             <w:pPr>
@@ -3754,7 +3899,7 @@
         </w:tc>
         <w:tc>
           <w:tcPr>
-            <w:tcW w:w="1293" w:type="pct"/>
+            <w:tcW w:w="1018" w:type="pct"/>
           </w:tcPr>
           <w:p>
             <w:pPr>
@@ -3825,7 +3970,7 @@
         </w:tc>
         <w:tc>
           <w:tcPr>
-            <w:tcW w:w="1352" w:type="pct"/>
+            <w:tcW w:w="1064" w:type="pct"/>
           </w:tcPr>
           <w:p>
             <w:pPr>
@@ -3863,6 +4008,78 @@
                 <w:sz w:val="22"/>
               </w:rPr>
             </w:pPr>
+          </w:p>
+          <w:p>
+            <w:pPr>
+              <w:cnfStyle w:val="000000000000"/>
+              <w:rPr>
+                <w:rFonts w:hint="eastAsia"/>
+                <w:sz w:val="22"/>
+              </w:rPr>
+            </w:pPr>
+            <w:r>
+              <w:rPr>
+                <w:rFonts w:hint="eastAsia"/>
+                <w:sz w:val="22"/>
+              </w:rPr>
+              <w:t>err = 2</w:t>
+            </w:r>
+            <w:r>
+              <w:rPr>
+                <w:rFonts w:hint="eastAsia"/>
+                <w:sz w:val="22"/>
+              </w:rPr>
+              <w:t>008</w:t>
+            </w:r>
+            <w:r>
+              <w:rPr>
+                <w:rFonts w:hint="eastAsia"/>
+                <w:sz w:val="22"/>
+              </w:rPr>
+              <w:t xml:space="preserve"> @ 1618</w:t>
+            </w:r>
+          </w:p>
+        </w:tc>
+        <w:tc>
+          <w:tcPr>
+            <w:tcW w:w="1064" w:type="pct"/>
+          </w:tcPr>
+          <w:p>
+            <w:pPr>
+              <w:cnfStyle w:val="000000000000"/>
+              <w:rPr>
+                <w:sz w:val="22"/>
+              </w:rPr>
+            </w:pPr>
+            <w:r>
+              <w:rPr>
+                <w:rFonts w:hint="eastAsia"/>
+                <w:sz w:val="22"/>
+              </w:rPr>
+              <w:t>rs = 1.1</w:t>
+            </w:r>
+            <w:r>
+              <w:rPr>
+                <w:rFonts w:hint="eastAsia"/>
+                <w:sz w:val="22"/>
+              </w:rPr>
+              <w:t>, wrs =</w:t>
+            </w:r>
+            <w:r>
+              <w:rPr>
+                <w:rFonts w:hint="eastAsia"/>
+                <w:sz w:val="22"/>
+              </w:rPr>
+              <w:t>0.95</w:t>
+            </w:r>
+          </w:p>
+          <w:p>
+            <w:pPr>
+              <w:cnfStyle w:val="000000000000"/>
+              <w:rPr>
+                <w:sz w:val="22"/>
+              </w:rPr>
+            </w:pPr>
             <w:r>
               <w:rPr>
                 <w:rFonts w:hint="eastAsia"/>
@@ -3912,7 +4129,7 @@
         </w:tc>
         <w:tc>
           <w:tcPr>
-            <w:tcW w:w="1352" w:type="pct"/>
+            <w:tcW w:w="1064" w:type="pct"/>
           </w:tcPr>
           <w:p>
             <w:pPr>
@@ -3949,36 +4166,22 @@
                 <w:rFonts w:hint="eastAsia"/>
                 <w:sz w:val="22"/>
               </w:rPr>
-              <w:t xml:space="preserve">err = </w:t>
-            </w:r>
-            <w:r>
-              <w:rPr>
-                <w:rFonts w:hint="eastAsia"/>
-                <w:sz w:val="22"/>
-              </w:rPr>
-              <w:t>1904 @ 1218</w:t>
-            </w:r>
-          </w:p>
-          <w:p>
-            <w:pPr>
-              <w:cnfStyle w:val="000000000000"/>
-              <w:rPr>
-                <w:sz w:val="22"/>
-              </w:rPr>
-            </w:pPr>
-            <w:r>
-              <w:rPr>
-                <w:rFonts w:hint="eastAsia"/>
-                <w:sz w:val="22"/>
-              </w:rPr>
-              <w:t xml:space="preserve">time_tr = </w:t>
-            </w:r>
-            <w:r>
-              <w:rPr>
-                <w:rFonts w:hint="eastAsia"/>
-                <w:sz w:val="22"/>
-              </w:rPr>
-              <w:t>161.61</w:t>
+              <w:t>err = 1904 @ 1218</w:t>
+            </w:r>
+          </w:p>
+          <w:p>
+            <w:pPr>
+              <w:cnfStyle w:val="000000000000"/>
+              <w:rPr>
+                <w:sz w:val="22"/>
+              </w:rPr>
+            </w:pPr>
+            <w:r>
+              <w:rPr>
+                <w:rFonts w:hint="eastAsia"/>
+                <w:sz w:val="22"/>
+              </w:rPr>
+              <w:t>time_tr = 161.61</w:t>
             </w:r>
           </w:p>
         </w:tc>
@@ -3990,7 +4193,154 @@
         <w:tc>
           <w:tcPr>
             <w:cnfStyle w:val="001000000000"/>
-            <w:tcW w:w="1003" w:type="pct"/>
+            <w:tcW w:w="789" w:type="pct"/>
+          </w:tcPr>
+          <w:p>
+            <w:pPr>
+              <w:rPr>
+                <w:rFonts w:hint="eastAsia"/>
+                <w:sz w:val="22"/>
+              </w:rPr>
+            </w:pPr>
+            <w:r>
+              <w:rPr>
+                <w:rFonts w:hint="eastAsia"/>
+                <w:sz w:val="22"/>
+              </w:rPr>
+              <w:t>mnist</w:t>
+            </w:r>
+          </w:p>
+          <w:p>
+            <w:pPr>
+              <w:rPr>
+                <w:rFonts w:hint="eastAsia"/>
+                <w:sz w:val="22"/>
+              </w:rPr>
+            </w:pPr>
+            <w:r>
+              <w:rPr>
+                <w:rFonts w:hint="eastAsia"/>
+                <w:sz w:val="22"/>
+              </w:rPr>
+              <w:t>rf = 0.031</w:t>
+            </w:r>
+          </w:p>
+          <w:p>
+            <w:pPr>
+              <w:rPr>
+                <w:sz w:val="22"/>
+              </w:rPr>
+            </w:pPr>
+            <w:r>
+              <w:rPr>
+                <w:rFonts w:hint="eastAsia"/>
+                <w:sz w:val="22"/>
+              </w:rPr>
+              <w:t>T = 5000</w:t>
+            </w:r>
+          </w:p>
+        </w:tc>
+        <w:tc>
+          <w:tcPr>
+            <w:tcW w:w="1018" w:type="pct"/>
+          </w:tcPr>
+          <w:p>
+            <w:pPr>
+              <w:cnfStyle w:val="000000100000"/>
+              <w:rPr>
+                <w:rFonts w:hint="eastAsia"/>
+                <w:sz w:val="22"/>
+              </w:rPr>
+            </w:pPr>
+            <w:r>
+              <w:rPr>
+                <w:rFonts w:hint="eastAsia"/>
+                <w:sz w:val="22"/>
+              </w:rPr>
+              <w:t>rs = 1.1, wrs = 0.95</w:t>
+            </w:r>
+          </w:p>
+          <w:p>
+            <w:pPr>
+              <w:cnfStyle w:val="000000100000"/>
+              <w:rPr>
+                <w:rFonts w:hint="eastAsia"/>
+                <w:sz w:val="22"/>
+              </w:rPr>
+            </w:pPr>
+            <w:r>
+              <w:rPr>
+                <w:rFonts w:hint="eastAsia"/>
+                <w:sz w:val="22"/>
+              </w:rPr>
+              <w:t>rc = 0.21, wrc = 1.1</w:t>
+            </w:r>
+          </w:p>
+          <w:p>
+            <w:pPr>
+              <w:cnfStyle w:val="000000100000"/>
+              <w:rPr>
+                <w:rFonts w:hint="eastAsia"/>
+                <w:sz w:val="22"/>
+              </w:rPr>
+            </w:pPr>
+            <w:r>
+              <w:rPr>
+                <w:rFonts w:hint="eastAsia"/>
+                <w:sz w:val="22"/>
+              </w:rPr>
+              <w:t>err = 193 @ 5000</w:t>
+            </w:r>
+          </w:p>
+        </w:tc>
+        <w:tc>
+          <w:tcPr>
+            <w:tcW w:w="1064" w:type="pct"/>
+          </w:tcPr>
+          <w:p>
+            <w:pPr>
+              <w:cnfStyle w:val="000000100000"/>
+              <w:rPr>
+                <w:rFonts w:hint="eastAsia"/>
+                <w:sz w:val="22"/>
+              </w:rPr>
+            </w:pPr>
+          </w:p>
+        </w:tc>
+        <w:tc>
+          <w:tcPr>
+            <w:tcW w:w="1064" w:type="pct"/>
+          </w:tcPr>
+          <w:p>
+            <w:pPr>
+              <w:cnfStyle w:val="000000100000"/>
+              <w:rPr>
+                <w:rFonts w:hint="eastAsia"/>
+                <w:sz w:val="22"/>
+              </w:rPr>
+            </w:pPr>
+          </w:p>
+        </w:tc>
+        <w:tc>
+          <w:tcPr>
+            <w:tcW w:w="1064" w:type="pct"/>
+          </w:tcPr>
+          <w:p>
+            <w:pPr>
+              <w:cnfStyle w:val="000000100000"/>
+              <w:rPr>
+                <w:rFonts w:hint="eastAsia"/>
+                <w:sz w:val="22"/>
+              </w:rPr>
+            </w:pPr>
+          </w:p>
+        </w:tc>
+      </w:tr>
+      <w:tr>
+        <w:tc>
+          <w:tcPr>
+            <w:cnfStyle w:val="001000000000"/>
+            <w:tcW w:w="789" w:type="pct"/>
           </w:tcPr>
           <w:p>
             <w:pPr>
@@ -4063,11 +4413,11 @@
         </w:tc>
         <w:tc>
           <w:tcPr>
-            <w:tcW w:w="1293" w:type="pct"/>
-          </w:tcPr>
-          <w:p>
-            <w:pPr>
-              <w:cnfStyle w:val="000000100000"/>
+            <w:tcW w:w="1018" w:type="pct"/>
+          </w:tcPr>
+          <w:p>
+            <w:pPr>
+              <w:cnfStyle w:val="000000000000"/>
               <w:rPr>
                 <w:sz w:val="22"/>
               </w:rPr>
@@ -4096,7 +4446,7 @@
           </w:p>
           <w:p>
             <w:pPr>
-              <w:cnfStyle w:val="000000100000"/>
+              <w:cnfStyle w:val="000000000000"/>
               <w:rPr>
                 <w:sz w:val="22"/>
               </w:rPr>
@@ -4118,24 +4468,37 @@
         </w:tc>
         <w:tc>
           <w:tcPr>
-            <w:tcW w:w="1352" w:type="pct"/>
-          </w:tcPr>
-          <w:p>
-            <w:pPr>
-              <w:cnfStyle w:val="000000100000"/>
-              <w:rPr>
-                <w:sz w:val="22"/>
-              </w:rPr>
-            </w:pPr>
-          </w:p>
-        </w:tc>
-        <w:tc>
-          <w:tcPr>
-            <w:tcW w:w="1352" w:type="pct"/>
-          </w:tcPr>
-          <w:p>
-            <w:pPr>
-              <w:cnfStyle w:val="000000100000"/>
+            <w:tcW w:w="1064" w:type="pct"/>
+          </w:tcPr>
+          <w:p>
+            <w:pPr>
+              <w:cnfStyle w:val="000000000000"/>
+              <w:rPr>
+                <w:sz w:val="22"/>
+              </w:rPr>
+            </w:pPr>
+          </w:p>
+        </w:tc>
+        <w:tc>
+          <w:tcPr>
+            <w:tcW w:w="1064" w:type="pct"/>
+          </w:tcPr>
+          <w:p>
+            <w:pPr>
+              <w:cnfStyle w:val="000000000000"/>
+              <w:rPr>
+                <w:sz w:val="22"/>
+              </w:rPr>
+            </w:pPr>
+          </w:p>
+        </w:tc>
+        <w:tc>
+          <w:tcPr>
+            <w:tcW w:w="1064" w:type="pct"/>
+          </w:tcPr>
+          <w:p>
+            <w:pPr>
+              <w:cnfStyle w:val="000000000000"/>
               <w:rPr>
                 <w:sz w:val="22"/>
               </w:rPr>
@@ -4872,7 +5235,7 @@
 </file>
 
 <file path=customXml/itemProps1.xml><?xml version="1.0" encoding="utf-8"?>
-<ds:datastoreItem xmlns:ds="http://schemas.openxmlformats.org/officeDocument/2006/customXml" ds:itemID="{6B6ADBAA-FC1A-4DD0-9A3C-584B609F5B95}">
+<ds:datastoreItem xmlns:ds="http://schemas.openxmlformats.org/officeDocument/2006/customXml" ds:itemID="{72AC9AFB-BAA2-45B8-9CF0-085910EFAFBF}">
   <ds:schemaRefs>
     <ds:schemaRef ds:uri="http://schemas.openxmlformats.org/officeDocument/2006/bibliography"/>
   </ds:schemaRefs>

</xml_diff>

<commit_message>
results for pVbExtSamp13AOSOVT; minor modifications to Matlab scripts
</commit_message>
<xml_diff>
--- a/matlab/script_run/CoSamp.docx
+++ b/matlab/script_run/CoSamp.docx
@@ -2119,7 +2119,6 @@
             <w:pPr>
               <w:cnfStyle w:val="100000000000"/>
               <w:rPr>
-                <w:rFonts w:hint="eastAsia"/>
                 <w:sz w:val="22"/>
               </w:rPr>
             </w:pPr>
@@ -2149,7 +2148,6 @@
             <w:pPr>
               <w:cnfStyle w:val="100000000000"/>
               <w:rPr>
-                <w:rFonts w:hint="eastAsia"/>
                 <w:sz w:val="22"/>
               </w:rPr>
             </w:pPr>
@@ -2432,7 +2430,6 @@
             <w:pPr>
               <w:cnfStyle w:val="000000100000"/>
               <w:rPr>
-                <w:rFonts w:hint="eastAsia"/>
                 <w:sz w:val="22"/>
               </w:rPr>
             </w:pPr>
@@ -2780,7 +2777,6 @@
             <w:pPr>
               <w:cnfStyle w:val="000000000000"/>
               <w:rPr>
-                <w:rFonts w:hint="eastAsia"/>
                 <w:sz w:val="22"/>
               </w:rPr>
             </w:pPr>
@@ -3137,7 +3133,6 @@
             <w:pPr>
               <w:cnfStyle w:val="000000100000"/>
               <w:rPr>
-                <w:rFonts w:hint="eastAsia"/>
                 <w:sz w:val="22"/>
               </w:rPr>
             </w:pPr>
@@ -3472,7 +3467,6 @@
             <w:pPr>
               <w:cnfStyle w:val="000000000000"/>
               <w:rPr>
-                <w:rFonts w:hint="eastAsia"/>
                 <w:sz w:val="22"/>
               </w:rPr>
             </w:pPr>
@@ -3482,6 +3476,13 @@
                 <w:sz w:val="22"/>
               </w:rPr>
               <w:t>err =</w:t>
+            </w:r>
+            <w:r>
+              <w:rPr>
+                <w:rFonts w:hint="eastAsia"/>
+                <w:sz w:val="22"/>
+              </w:rPr>
+              <w:t>1016 @ 1063</w:t>
             </w:r>
           </w:p>
         </w:tc>
@@ -3810,7 +3811,6 @@
             <w:pPr>
               <w:cnfStyle w:val="000000100000"/>
               <w:rPr>
-                <w:rFonts w:hint="eastAsia"/>
                 <w:sz w:val="22"/>
               </w:rPr>
             </w:pPr>
@@ -3820,6 +3820,13 @@
                 <w:sz w:val="22"/>
               </w:rPr>
               <w:t>err =</w:t>
+            </w:r>
+            <w:r>
+              <w:rPr>
+                <w:rFonts w:hint="eastAsia"/>
+                <w:sz w:val="22"/>
+              </w:rPr>
+              <w:t xml:space="preserve"> 55 @ 888</w:t>
             </w:r>
           </w:p>
         </w:tc>
@@ -4145,7 +4152,6 @@
             <w:pPr>
               <w:cnfStyle w:val="000000000000"/>
               <w:rPr>
-                <w:rFonts w:hint="eastAsia"/>
                 <w:sz w:val="22"/>
               </w:rPr>
             </w:pPr>
@@ -4231,7 +4237,6 @@
             <w:pPr>
               <w:cnfStyle w:val="000000000000"/>
               <w:rPr>
-                <w:rFonts w:hint="eastAsia"/>
                 <w:sz w:val="22"/>
               </w:rPr>
             </w:pPr>
@@ -4330,7 +4335,6 @@
           <w:p>
             <w:pPr>
               <w:rPr>
-                <w:rFonts w:hint="eastAsia"/>
                 <w:sz w:val="22"/>
               </w:rPr>
             </w:pPr>
@@ -4345,7 +4349,6 @@
           <w:p>
             <w:pPr>
               <w:rPr>
-                <w:rFonts w:hint="eastAsia"/>
                 <w:sz w:val="22"/>
               </w:rPr>
             </w:pPr>
@@ -4380,7 +4383,6 @@
             <w:pPr>
               <w:cnfStyle w:val="000000100000"/>
               <w:rPr>
-                <w:rFonts w:hint="eastAsia"/>
                 <w:sz w:val="22"/>
               </w:rPr>
             </w:pPr>
@@ -4396,7 +4398,6 @@
             <w:pPr>
               <w:cnfStyle w:val="000000100000"/>
               <w:rPr>
-                <w:rFonts w:hint="eastAsia"/>
                 <w:sz w:val="22"/>
               </w:rPr>
             </w:pPr>
@@ -4412,7 +4413,6 @@
             <w:pPr>
               <w:cnfStyle w:val="000000100000"/>
               <w:rPr>
-                <w:rFonts w:hint="eastAsia"/>
                 <w:sz w:val="22"/>
               </w:rPr>
             </w:pPr>
@@ -4470,7 +4470,6 @@
             <w:pPr>
               <w:cnfStyle w:val="000000100000"/>
               <w:rPr>
-                <w:rFonts w:hint="eastAsia"/>
                 <w:sz w:val="22"/>
               </w:rPr>
             </w:pPr>
@@ -4481,6 +4480,13 @@
               </w:rPr>
               <w:t>err =</w:t>
             </w:r>
+            <w:r>
+              <w:rPr>
+                <w:rFonts w:hint="eastAsia"/>
+                <w:sz w:val="22"/>
+              </w:rPr>
+              <w:t xml:space="preserve"> 139 @ 5000</w:t>
+            </w:r>
           </w:p>
         </w:tc>
         <w:tc>
@@ -4495,6 +4501,37 @@
                 <w:sz w:val="22"/>
               </w:rPr>
             </w:pPr>
+            <w:r>
+              <w:rPr>
+                <w:rFonts w:hint="eastAsia"/>
+                <w:sz w:val="22"/>
+              </w:rPr>
+              <w:t>rs = 1.1, wrs = 0.95</w:t>
+            </w:r>
+          </w:p>
+          <w:p>
+            <w:pPr>
+              <w:cnfStyle w:val="000000100000"/>
+              <w:rPr>
+                <w:rFonts w:hint="eastAsia"/>
+                <w:sz w:val="22"/>
+              </w:rPr>
+            </w:pPr>
+          </w:p>
+          <w:p>
+            <w:pPr>
+              <w:cnfStyle w:val="000000100000"/>
+              <w:rPr>
+                <w:sz w:val="22"/>
+              </w:rPr>
+            </w:pPr>
+            <w:r>
+              <w:rPr>
+                <w:rFonts w:hint="eastAsia"/>
+                <w:sz w:val="22"/>
+              </w:rPr>
+              <w:t>134 @ 4014</w:t>
+            </w:r>
           </w:p>
         </w:tc>
         <w:tc>
@@ -4505,7 +4542,6 @@
             <w:pPr>
               <w:cnfStyle w:val="000000100000"/>
               <w:rPr>
-                <w:rFonts w:hint="eastAsia"/>
                 <w:sz w:val="22"/>
               </w:rPr>
             </w:pPr>
@@ -4650,9 +4686,41 @@
             <w:pPr>
               <w:cnfStyle w:val="000000000000"/>
               <w:rPr>
-                <w:sz w:val="22"/>
-              </w:rPr>
-            </w:pPr>
+                <w:rFonts w:hint="eastAsia"/>
+                <w:sz w:val="22"/>
+              </w:rPr>
+            </w:pPr>
+            <w:r>
+              <w:rPr>
+                <w:rFonts w:hint="eastAsia"/>
+                <w:sz w:val="22"/>
+              </w:rPr>
+              <w:t>rs = 1.1 wrs = 0.95</w:t>
+            </w:r>
+          </w:p>
+          <w:p>
+            <w:pPr>
+              <w:cnfStyle w:val="000000000000"/>
+              <w:rPr>
+                <w:rFonts w:hint="eastAsia"/>
+                <w:sz w:val="22"/>
+              </w:rPr>
+            </w:pPr>
+          </w:p>
+          <w:p>
+            <w:pPr>
+              <w:cnfStyle w:val="000000000000"/>
+              <w:rPr>
+                <w:sz w:val="22"/>
+              </w:rPr>
+            </w:pPr>
+            <w:r>
+              <w:rPr>
+                <w:rFonts w:hint="eastAsia"/>
+                <w:sz w:val="22"/>
+              </w:rPr>
+              <w:t>err = 26899 @ 1000</w:t>
+            </w:r>
           </w:p>
         </w:tc>
         <w:tc>
@@ -4663,9 +4731,55 @@
             <w:pPr>
               <w:cnfStyle w:val="000000000000"/>
               <w:rPr>
-                <w:sz w:val="22"/>
-              </w:rPr>
-            </w:pPr>
+                <w:rFonts w:hint="eastAsia"/>
+                <w:sz w:val="22"/>
+              </w:rPr>
+            </w:pPr>
+            <w:r>
+              <w:rPr>
+                <w:rFonts w:hint="eastAsia"/>
+                <w:sz w:val="22"/>
+              </w:rPr>
+              <w:t>rs = 1.1</w:t>
+            </w:r>
+            <w:r>
+              <w:rPr>
+                <w:rFonts w:hint="eastAsia"/>
+                <w:sz w:val="22"/>
+              </w:rPr>
+              <w:t>,</w:t>
+            </w:r>
+            <w:r>
+              <w:rPr>
+                <w:rFonts w:hint="eastAsia"/>
+                <w:sz w:val="22"/>
+              </w:rPr>
+              <w:t xml:space="preserve"> wrs=0.9</w:t>
+            </w:r>
+          </w:p>
+          <w:p>
+            <w:pPr>
+              <w:cnfStyle w:val="000000000000"/>
+              <w:rPr>
+                <w:rFonts w:hint="eastAsia"/>
+                <w:sz w:val="22"/>
+              </w:rPr>
+            </w:pPr>
+          </w:p>
+          <w:p>
+            <w:pPr>
+              <w:cnfStyle w:val="000000000000"/>
+              <w:rPr>
+                <w:sz w:val="22"/>
+              </w:rPr>
+            </w:pPr>
+            <w:r>
+              <w:rPr>
+                <w:rFonts w:hint="eastAsia"/>
+                <w:sz w:val="22"/>
+              </w:rPr>
+              <w:t>err = 26205 @ 1000</w:t>
+            </w:r>
           </w:p>
         </w:tc>
         <w:tc>
@@ -5411,7 +5525,7 @@
 </file>
 
 <file path=customXml/itemProps1.xml><?xml version="1.0" encoding="utf-8"?>
-<ds:datastoreItem xmlns:ds="http://schemas.openxmlformats.org/officeDocument/2006/customXml" ds:itemID="{B29CF11E-CCBC-462E-BABF-E0DC8F143E15}">
+<ds:datastoreItem xmlns:ds="http://schemas.openxmlformats.org/officeDocument/2006/customXml" ds:itemID="{B77FF050-1920-406B-B6A2-45403DC54165}">
   <ds:schemaRefs>
     <ds:schemaRef ds:uri="http://schemas.openxmlformats.org/officeDocument/2006/bibliography"/>
   </ds:schemaRefs>

</xml_diff>